<commit_message>
add comments to python source code
</commit_message>
<xml_diff>
--- a/src/python/version1/DTALite-s python document.docx
+++ b/src/python/version1/DTALite-s python document.docx
@@ -1,15 +1,15 @@
 
 <file path=word/document.xml><?xml version="1.0" encoding="utf-8"?>
-<w:document xmlns:wpc="http://schemas.microsoft.com/office/word/2010/wordprocessingCanvas" xmlns:cx="http://schemas.microsoft.com/office/drawing/2014/chartex" xmlns:mc="http://schemas.openxmlformats.org/markup-compatibility/2006" xmlns:o="urn:schemas-microsoft-com:office:office" xmlns:r="http://schemas.openxmlformats.org/officeDocument/2006/relationships" xmlns:m="http://schemas.openxmlformats.org/officeDocument/2006/math" xmlns:v="urn:schemas-microsoft-com:vml" xmlns:wp14="http://schemas.microsoft.com/office/word/2010/wordprocessingDrawing" xmlns:wp="http://schemas.openxmlformats.org/drawingml/2006/wordprocessingDrawing" xmlns:w10="urn:schemas-microsoft-com:office:word" xmlns:w="http://schemas.openxmlformats.org/wordprocessingml/2006/main" xmlns:w14="http://schemas.microsoft.com/office/word/2010/wordml" xmlns:w15="http://schemas.microsoft.com/office/word/2012/wordml" xmlns:w16se="http://schemas.microsoft.com/office/word/2015/wordml/symex" xmlns:wpg="http://schemas.microsoft.com/office/word/2010/wordprocessingGroup" xmlns:wpi="http://schemas.microsoft.com/office/word/2010/wordprocessingInk" xmlns:wne="http://schemas.microsoft.com/office/word/2006/wordml" xmlns:wps="http://schemas.microsoft.com/office/word/2010/wordprocessingShape" mc:Ignorable="w14 w15 w16se wp14">
+<w:document xmlns:wpc="http://schemas.microsoft.com/office/word/2010/wordprocessingCanvas" xmlns:cx="http://schemas.microsoft.com/office/drawing/2014/chartex" xmlns:cx1="http://schemas.microsoft.com/office/drawing/2015/9/8/chartex" xmlns:cx2="http://schemas.microsoft.com/office/drawing/2015/10/21/chartex" xmlns:cx3="http://schemas.microsoft.com/office/drawing/2016/5/9/chartex" xmlns:cx4="http://schemas.microsoft.com/office/drawing/2016/5/10/chartex" xmlns:cx5="http://schemas.microsoft.com/office/drawing/2016/5/11/chartex" xmlns:cx6="http://schemas.microsoft.com/office/drawing/2016/5/12/chartex" xmlns:cx7="http://schemas.microsoft.com/office/drawing/2016/5/13/chartex" xmlns:cx8="http://schemas.microsoft.com/office/drawing/2016/5/14/chartex" xmlns:mc="http://schemas.openxmlformats.org/markup-compatibility/2006" xmlns:aink="http://schemas.microsoft.com/office/drawing/2016/ink" xmlns:am3d="http://schemas.microsoft.com/office/drawing/2017/model3d" xmlns:o="urn:schemas-microsoft-com:office:office" xmlns:r="http://schemas.openxmlformats.org/officeDocument/2006/relationships" xmlns:m="http://schemas.openxmlformats.org/officeDocument/2006/math" xmlns:v="urn:schemas-microsoft-com:vml" xmlns:wp14="http://schemas.microsoft.com/office/word/2010/wordprocessingDrawing" xmlns:wp="http://schemas.openxmlformats.org/drawingml/2006/wordprocessingDrawing" xmlns:w10="urn:schemas-microsoft-com:office:word" xmlns:w="http://schemas.openxmlformats.org/wordprocessingml/2006/main" xmlns:w14="http://schemas.microsoft.com/office/word/2010/wordml" xmlns:w15="http://schemas.microsoft.com/office/word/2012/wordml" xmlns:w16cex="http://schemas.microsoft.com/office/word/2018/wordml/cex" xmlns:w16cid="http://schemas.microsoft.com/office/word/2016/wordml/cid" xmlns:w16="http://schemas.microsoft.com/office/word/2018/wordml" xmlns:w16se="http://schemas.microsoft.com/office/word/2015/wordml/symex" xmlns:wpg="http://schemas.microsoft.com/office/word/2010/wordprocessingGroup" xmlns:wpi="http://schemas.microsoft.com/office/word/2010/wordprocessingInk" xmlns:wne="http://schemas.microsoft.com/office/word/2006/wordml" xmlns:wps="http://schemas.microsoft.com/office/word/2010/wordprocessingShape" mc:Ignorable="w14 w15 w16se w16cid w16 w16cex wp14">
   <w:body>
     <w:p>
       <w:pPr>
-        <w:pStyle w:val="1"/>
+        <w:pStyle w:val="Heading1"/>
         <w:spacing w:before="0" w:after="0" w:line="240" w:lineRule="auto"/>
         <w:ind w:left="288"/>
         <w:jc w:val="center"/>
         <w:rPr>
-          <w:rFonts w:ascii="Times New Roman" w:eastAsia="黑体" w:hAnsi="Times New Roman" w:cs="Times New Roman"/>
+          <w:rFonts w:ascii="Times New Roman" w:eastAsia="SimHei" w:hAnsi="Times New Roman" w:cs="Times New Roman"/>
           <w:sz w:val="24"/>
           <w:szCs w:val="20"/>
         </w:rPr>
@@ -17,7 +17,7 @@
       <w:bookmarkStart w:id="0" w:name="_Toc50109033"/>
       <w:r>
         <w:rPr>
-          <w:rFonts w:ascii="Times New Roman" w:eastAsia="黑体" w:hAnsi="Times New Roman" w:cs="Times New Roman"/>
+          <w:rFonts w:ascii="Times New Roman" w:eastAsia="SimHei" w:hAnsi="Times New Roman" w:cs="Times New Roman"/>
           <w:sz w:val="24"/>
           <w:szCs w:val="20"/>
         </w:rPr>
@@ -25,7 +25,7 @@
       </w:r>
       <w:r>
         <w:rPr>
-          <w:rFonts w:ascii="Times New Roman" w:eastAsia="黑体" w:hAnsi="Times New Roman" w:cs="Times New Roman" w:hint="eastAsia"/>
+          <w:rFonts w:ascii="Times New Roman" w:eastAsia="SimHei" w:hAnsi="Times New Roman" w:cs="Times New Roman" w:hint="eastAsia"/>
           <w:sz w:val="24"/>
           <w:szCs w:val="20"/>
         </w:rPr>
@@ -33,7 +33,7 @@
       </w:r>
       <w:r>
         <w:rPr>
-          <w:rFonts w:ascii="Times New Roman" w:eastAsia="黑体" w:hAnsi="Times New Roman" w:cs="Times New Roman"/>
+          <w:rFonts w:ascii="Times New Roman" w:eastAsia="SimHei" w:hAnsi="Times New Roman" w:cs="Times New Roman"/>
           <w:sz w:val="24"/>
           <w:szCs w:val="20"/>
         </w:rPr>
@@ -41,7 +41,7 @@
       </w:r>
       <w:r>
         <w:rPr>
-          <w:rFonts w:ascii="Times New Roman" w:eastAsia="黑体" w:hAnsi="Times New Roman" w:cs="Times New Roman" w:hint="eastAsia"/>
+          <w:rFonts w:ascii="Times New Roman" w:eastAsia="SimHei" w:hAnsi="Times New Roman" w:cs="Times New Roman" w:hint="eastAsia"/>
           <w:sz w:val="24"/>
           <w:szCs w:val="20"/>
         </w:rPr>
@@ -49,7 +49,7 @@
       </w:r>
       <w:r>
         <w:rPr>
-          <w:rFonts w:ascii="Times New Roman" w:eastAsia="黑体" w:hAnsi="Times New Roman" w:cs="Times New Roman"/>
+          <w:rFonts w:ascii="Times New Roman" w:eastAsia="SimHei" w:hAnsi="Times New Roman" w:cs="Times New Roman"/>
           <w:sz w:val="24"/>
           <w:szCs w:val="20"/>
         </w:rPr>
@@ -57,7 +57,7 @@
       </w:r>
       <w:r>
         <w:rPr>
-          <w:rFonts w:ascii="Times New Roman" w:eastAsia="黑体" w:hAnsi="Times New Roman" w:cs="Times New Roman"/>
+          <w:rFonts w:ascii="Times New Roman" w:eastAsia="SimHei" w:hAnsi="Times New Roman" w:cs="Times New Roman"/>
           <w:sz w:val="24"/>
           <w:szCs w:val="20"/>
         </w:rPr>
@@ -67,14 +67,14 @@
     </w:p>
     <w:p>
       <w:pPr>
-        <w:pStyle w:val="1"/>
+        <w:pStyle w:val="Heading1"/>
         <w:numPr>
           <w:ilvl w:val="0"/>
           <w:numId w:val="1"/>
         </w:numPr>
         <w:spacing w:after="0"/>
         <w:rPr>
-          <w:rFonts w:ascii="Times New Roman" w:eastAsia="黑体" w:hAnsi="Times New Roman" w:cs="Times New Roman" w:hint="eastAsia"/>
+          <w:rFonts w:ascii="Times New Roman" w:eastAsia="SimHei" w:hAnsi="Times New Roman" w:cs="Times New Roman"/>
           <w:sz w:val="20"/>
           <w:szCs w:val="20"/>
         </w:rPr>
@@ -82,7 +82,7 @@
       <w:bookmarkStart w:id="1" w:name="_Toc50109034"/>
       <w:r>
         <w:rPr>
-          <w:rFonts w:ascii="Times New Roman" w:eastAsia="宋体" w:hAnsi="Times New Roman" w:cs="Times New Roman"/>
+          <w:rFonts w:ascii="Times New Roman" w:eastAsia="SimSun" w:hAnsi="Times New Roman" w:cs="Times New Roman"/>
           <w:sz w:val="24"/>
           <w:szCs w:val="20"/>
         </w:rPr>
@@ -250,14 +250,14 @@
     </w:p>
     <w:p>
       <w:pPr>
-        <w:pStyle w:val="1"/>
+        <w:pStyle w:val="Heading1"/>
         <w:numPr>
           <w:ilvl w:val="0"/>
           <w:numId w:val="1"/>
         </w:numPr>
         <w:spacing w:before="0" w:after="0"/>
         <w:rPr>
-          <w:rFonts w:ascii="Times New Roman" w:eastAsia="宋体" w:hAnsi="Times New Roman" w:cs="Times New Roman"/>
+          <w:rFonts w:ascii="Times New Roman" w:eastAsia="SimSun" w:hAnsi="Times New Roman" w:cs="Times New Roman"/>
           <w:sz w:val="24"/>
           <w:szCs w:val="20"/>
         </w:rPr>
@@ -265,7 +265,7 @@
       <w:bookmarkStart w:id="2" w:name="_Toc50109036"/>
       <w:r>
         <w:rPr>
-          <w:rFonts w:ascii="Times New Roman" w:eastAsia="宋体" w:hAnsi="Times New Roman" w:cs="Times New Roman"/>
+          <w:rFonts w:ascii="Times New Roman" w:eastAsia="SimSun" w:hAnsi="Times New Roman" w:cs="Times New Roman"/>
           <w:sz w:val="24"/>
           <w:szCs w:val="20"/>
         </w:rPr>
@@ -362,7 +362,7 @@
       </w:pPr>
       <w:r>
         <w:rPr>
-          <w:rFonts w:ascii="Times New Roman" w:eastAsia="黑体" w:hAnsi="Times New Roman" w:cs="Times New Roman"/>
+          <w:rFonts w:ascii="Times New Roman" w:eastAsia="SimHei" w:hAnsi="Times New Roman" w:cs="Times New Roman"/>
           <w:noProof/>
           <w:sz w:val="24"/>
           <w:szCs w:val="20"/>
@@ -370,7 +370,7 @@
         <mc:AlternateContent>
           <mc:Choice Requires="wpc">
             <w:drawing>
-              <wp:anchor distT="0" distB="0" distL="114300" distR="114300" simplePos="0" relativeHeight="251660288" behindDoc="0" locked="0" layoutInCell="1" allowOverlap="1" wp14:anchorId="2C12E8F6" wp14:editId="6C7FDD56">
+              <wp:anchor distT="0" distB="0" distL="114300" distR="114300" simplePos="0" relativeHeight="251660288" behindDoc="0" locked="0" layoutInCell="1" allowOverlap="1" wp14:anchorId="25547E50" wp14:editId="357E7C89">
                 <wp:simplePos x="0" y="0"/>
                 <wp:positionH relativeFrom="column">
                   <wp:posOffset>183673</wp:posOffset>
@@ -11387,7 +11387,7 @@
           </mc:Choice>
           <mc:Fallback>
             <w:pict>
-              <v:group w14:anchorId="2C12E8F6" id="画布 118" o:spid="_x0000_s1026" editas="canvas" style="position:absolute;left:0;text-align:left;margin-left:14.45pt;margin-top:13.05pt;width:372.15pt;height:306.7pt;z-index:251660288" coordsize="47263,38950" o:gfxdata="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">
+              <v:group w14:anchorId="25547E50" id="画布 118" o:spid="_x0000_s1026" editas="canvas" style="position:absolute;left:0;text-align:left;margin-left:14.45pt;margin-top:13.05pt;width:372.15pt;height:306.7pt;z-index:251660288" coordsize="47263,38950" o:gfxdata="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">
                 <v:shapetype id="_x0000_t75" coordsize="21600,21600" o:spt="75" o:preferrelative="t" path="m@4@5l@4@11@9@11@9@5xe" filled="f" stroked="f">
                   <v:stroke joinstyle="miter"/>
                   <v:formulas>
@@ -12904,14 +12904,14 @@
     </w:p>
     <w:p>
       <w:pPr>
-        <w:pStyle w:val="1"/>
+        <w:pStyle w:val="Heading1"/>
         <w:numPr>
           <w:ilvl w:val="0"/>
           <w:numId w:val="1"/>
         </w:numPr>
         <w:spacing w:before="0" w:after="0"/>
         <w:rPr>
-          <w:rFonts w:ascii="Times New Roman" w:eastAsia="宋体" w:hAnsi="Times New Roman" w:cs="Times New Roman"/>
+          <w:rFonts w:ascii="Times New Roman" w:eastAsia="SimSun" w:hAnsi="Times New Roman" w:cs="Times New Roman"/>
           <w:sz w:val="24"/>
           <w:szCs w:val="20"/>
         </w:rPr>
@@ -12919,7 +12919,7 @@
       <w:bookmarkStart w:id="3" w:name="_Toc50109045"/>
       <w:r>
         <w:rPr>
-          <w:rFonts w:ascii="Times New Roman" w:eastAsia="宋体" w:hAnsi="Times New Roman" w:cs="Times New Roman"/>
+          <w:rFonts w:ascii="Times New Roman" w:eastAsia="SimSun" w:hAnsi="Times New Roman" w:cs="Times New Roman"/>
           <w:sz w:val="24"/>
           <w:szCs w:val="20"/>
         </w:rPr>
@@ -12929,10 +12929,10 @@
     </w:p>
     <w:p>
       <w:pPr>
-        <w:pStyle w:val="2"/>
+        <w:pStyle w:val="Heading2"/>
         <w:spacing w:before="0" w:after="0"/>
         <w:rPr>
-          <w:rFonts w:ascii="Times New Roman" w:eastAsia="宋体" w:hAnsi="Times New Roman" w:cs="Times New Roman"/>
+          <w:rFonts w:ascii="Times New Roman" w:eastAsia="SimSun" w:hAnsi="Times New Roman" w:cs="Times New Roman"/>
           <w:iCs/>
           <w:kern w:val="0"/>
           <w:sz w:val="20"/>
@@ -12942,7 +12942,7 @@
       <w:bookmarkStart w:id="4" w:name="_Toc50109046"/>
       <w:r>
         <w:rPr>
-          <w:rFonts w:ascii="Times New Roman" w:eastAsia="宋体" w:hAnsi="Times New Roman" w:cs="Times New Roman"/>
+          <w:rFonts w:ascii="Times New Roman" w:eastAsia="SimSun" w:hAnsi="Times New Roman" w:cs="Times New Roman"/>
           <w:iCs/>
           <w:kern w:val="0"/>
           <w:sz w:val="20"/>
@@ -12952,7 +12952,7 @@
       </w:r>
       <w:r>
         <w:rPr>
-          <w:rFonts w:ascii="Times New Roman" w:eastAsia="宋体" w:hAnsi="Times New Roman" w:cs="Times New Roman"/>
+          <w:rFonts w:ascii="Times New Roman" w:eastAsia="SimSun" w:hAnsi="Times New Roman" w:cs="Times New Roman"/>
           <w:iCs/>
           <w:kern w:val="0"/>
           <w:sz w:val="20"/>
@@ -12962,7 +12962,7 @@
       </w:r>
       <w:r>
         <w:rPr>
-          <w:rFonts w:ascii="Times New Roman" w:eastAsia="宋体" w:hAnsi="Times New Roman" w:cs="Times New Roman"/>
+          <w:rFonts w:ascii="Times New Roman" w:eastAsia="SimSun" w:hAnsi="Times New Roman" w:cs="Times New Roman"/>
           <w:iCs/>
           <w:kern w:val="0"/>
           <w:sz w:val="20"/>
@@ -12972,7 +12972,7 @@
       </w:r>
       <w:r>
         <w:rPr>
-          <w:rFonts w:ascii="Times New Roman" w:eastAsia="宋体" w:hAnsi="Times New Roman" w:cs="Times New Roman"/>
+          <w:rFonts w:ascii="Times New Roman" w:eastAsia="SimSun" w:hAnsi="Times New Roman" w:cs="Times New Roman"/>
           <w:iCs/>
           <w:kern w:val="0"/>
           <w:sz w:val="20"/>
@@ -12982,7 +12982,7 @@
       </w:r>
       <w:r>
         <w:rPr>
-          <w:rFonts w:ascii="Times New Roman" w:eastAsia="宋体" w:hAnsi="Times New Roman" w:cs="Times New Roman"/>
+          <w:rFonts w:ascii="Times New Roman" w:eastAsia="SimSun" w:hAnsi="Times New Roman" w:cs="Times New Roman"/>
           <w:iCs/>
           <w:kern w:val="0"/>
           <w:sz w:val="20"/>
@@ -12992,7 +12992,7 @@
       </w:r>
       <w:r>
         <w:rPr>
-          <w:rFonts w:ascii="Times New Roman" w:eastAsia="宋体" w:hAnsi="Times New Roman" w:cs="Times New Roman"/>
+          <w:rFonts w:ascii="Times New Roman" w:eastAsia="SimSun" w:hAnsi="Times New Roman" w:cs="Times New Roman"/>
           <w:iCs/>
           <w:kern w:val="0"/>
           <w:sz w:val="20"/>
@@ -13123,7 +13123,7 @@
         <w:spacing w:line="276" w:lineRule="auto"/>
         <w:contextualSpacing/>
         <w:rPr>
-          <w:rFonts w:ascii="Times New Roman" w:eastAsia="宋体" w:hAnsi="Times New Roman" w:cs="Times New Roman"/>
+          <w:rFonts w:ascii="Times New Roman" w:eastAsia="SimSun" w:hAnsi="Times New Roman" w:cs="Times New Roman"/>
           <w:b/>
           <w:bCs/>
           <w:kern w:val="0"/>
@@ -13137,7 +13137,7 @@
         <w:spacing w:line="276" w:lineRule="auto"/>
         <w:contextualSpacing/>
         <w:rPr>
-          <w:rFonts w:ascii="Times New Roman" w:eastAsia="宋体" w:hAnsi="Times New Roman" w:cs="Times New Roman"/>
+          <w:rFonts w:ascii="Times New Roman" w:eastAsia="SimSun" w:hAnsi="Times New Roman" w:cs="Times New Roman"/>
           <w:b/>
           <w:bCs/>
           <w:kern w:val="0"/>
@@ -13147,7 +13147,7 @@
       </w:pPr>
       <w:r>
         <w:rPr>
-          <w:rFonts w:ascii="Times New Roman" w:eastAsia="宋体" w:hAnsi="Times New Roman" w:cs="Times New Roman"/>
+          <w:rFonts w:ascii="Times New Roman" w:eastAsia="SimSun" w:hAnsi="Times New Roman" w:cs="Times New Roman"/>
           <w:b/>
           <w:bCs/>
           <w:kern w:val="0"/>
@@ -13197,14 +13197,14 @@
               <w:spacing w:after="100" w:afterAutospacing="1" w:line="259" w:lineRule="auto"/>
               <w:jc w:val="left"/>
               <w:rPr>
-                <w:rFonts w:ascii="Times New Roman" w:eastAsia="宋体" w:hAnsi="Times New Roman" w:cs="Times New Roman"/>
+                <w:rFonts w:ascii="Times New Roman" w:eastAsia="SimSun" w:hAnsi="Times New Roman" w:cs="Times New Roman"/>
                 <w:sz w:val="20"/>
                 <w:szCs w:val="20"/>
               </w:rPr>
             </w:pPr>
             <w:r>
               <w:rPr>
-                <w:rFonts w:ascii="Times New Roman" w:eastAsia="宋体" w:hAnsi="Times New Roman" w:cs="Times New Roman"/>
+                <w:rFonts w:ascii="Times New Roman" w:eastAsia="SimSun" w:hAnsi="Times New Roman" w:cs="Times New Roman"/>
                 <w:b/>
                 <w:sz w:val="20"/>
                 <w:szCs w:val="20"/>
@@ -13229,14 +13229,14 @@
               <w:spacing w:after="100" w:afterAutospacing="1" w:line="259" w:lineRule="auto"/>
               <w:jc w:val="left"/>
               <w:rPr>
-                <w:rFonts w:ascii="Times New Roman" w:eastAsia="宋体" w:hAnsi="Times New Roman" w:cs="Times New Roman"/>
+                <w:rFonts w:ascii="Times New Roman" w:eastAsia="SimSun" w:hAnsi="Times New Roman" w:cs="Times New Roman"/>
                 <w:sz w:val="20"/>
                 <w:szCs w:val="20"/>
               </w:rPr>
             </w:pPr>
             <w:r>
               <w:rPr>
-                <w:rFonts w:ascii="Times New Roman" w:eastAsia="宋体" w:hAnsi="Times New Roman" w:cs="Times New Roman"/>
+                <w:rFonts w:ascii="Times New Roman" w:eastAsia="SimSun" w:hAnsi="Times New Roman" w:cs="Times New Roman"/>
                 <w:b/>
                 <w:sz w:val="20"/>
                 <w:szCs w:val="20"/>
@@ -13261,14 +13261,14 @@
               <w:spacing w:after="100" w:afterAutospacing="1" w:line="259" w:lineRule="auto"/>
               <w:jc w:val="left"/>
               <w:rPr>
-                <w:rFonts w:ascii="Times New Roman" w:eastAsia="宋体" w:hAnsi="Times New Roman" w:cs="Times New Roman"/>
+                <w:rFonts w:ascii="Times New Roman" w:eastAsia="SimSun" w:hAnsi="Times New Roman" w:cs="Times New Roman"/>
                 <w:sz w:val="20"/>
                 <w:szCs w:val="20"/>
               </w:rPr>
             </w:pPr>
             <w:r>
               <w:rPr>
-                <w:rFonts w:ascii="Times New Roman" w:eastAsia="宋体" w:hAnsi="Times New Roman" w:cs="Times New Roman"/>
+                <w:rFonts w:ascii="Times New Roman" w:eastAsia="SimSun" w:hAnsi="Times New Roman" w:cs="Times New Roman"/>
                 <w:b/>
                 <w:sz w:val="20"/>
                 <w:szCs w:val="20"/>
@@ -13298,14 +13298,14 @@
               <w:spacing w:after="100" w:afterAutospacing="1" w:line="259" w:lineRule="auto"/>
               <w:jc w:val="left"/>
               <w:rPr>
-                <w:rFonts w:ascii="Times New Roman" w:eastAsia="宋体" w:hAnsi="Times New Roman" w:cs="Times New Roman"/>
+                <w:rFonts w:ascii="Times New Roman" w:eastAsia="SimSun" w:hAnsi="Times New Roman" w:cs="Times New Roman"/>
                 <w:sz w:val="20"/>
                 <w:szCs w:val="20"/>
               </w:rPr>
             </w:pPr>
             <w:r>
               <w:rPr>
-                <w:rFonts w:ascii="Times New Roman" w:eastAsia="宋体" w:hAnsi="Times New Roman" w:cs="Times New Roman"/>
+                <w:rFonts w:ascii="Times New Roman" w:eastAsia="SimSun" w:hAnsi="Times New Roman" w:cs="Times New Roman"/>
                 <w:sz w:val="20"/>
                 <w:szCs w:val="20"/>
               </w:rPr>
@@ -13329,14 +13329,14 @@
               <w:spacing w:after="100" w:afterAutospacing="1" w:line="259" w:lineRule="auto"/>
               <w:jc w:val="left"/>
               <w:rPr>
-                <w:rFonts w:ascii="Times New Roman" w:eastAsia="宋体" w:hAnsi="Times New Roman" w:cs="Times New Roman"/>
+                <w:rFonts w:ascii="Times New Roman" w:eastAsia="SimSun" w:hAnsi="Times New Roman" w:cs="Times New Roman"/>
                 <w:sz w:val="20"/>
                 <w:szCs w:val="20"/>
               </w:rPr>
             </w:pPr>
             <w:r>
               <w:rPr>
-                <w:rFonts w:ascii="Times New Roman" w:eastAsia="宋体" w:hAnsi="Times New Roman" w:cs="Times New Roman"/>
+                <w:rFonts w:ascii="Times New Roman" w:eastAsia="SimSun" w:hAnsi="Times New Roman" w:cs="Times New Roman"/>
                 <w:sz w:val="20"/>
                 <w:szCs w:val="20"/>
               </w:rPr>
@@ -13360,14 +13360,14 @@
               <w:spacing w:after="100" w:afterAutospacing="1" w:line="259" w:lineRule="auto"/>
               <w:jc w:val="left"/>
               <w:rPr>
-                <w:rFonts w:ascii="Times New Roman" w:eastAsia="宋体" w:hAnsi="Times New Roman" w:cs="Times New Roman"/>
+                <w:rFonts w:ascii="Times New Roman" w:eastAsia="SimSun" w:hAnsi="Times New Roman" w:cs="Times New Roman"/>
                 <w:sz w:val="20"/>
                 <w:szCs w:val="20"/>
               </w:rPr>
             </w:pPr>
             <w:r>
               <w:rPr>
-                <w:rFonts w:ascii="Times New Roman" w:eastAsia="宋体" w:hAnsi="Times New Roman" w:cs="Times New Roman"/>
+                <w:rFonts w:ascii="Times New Roman" w:eastAsia="SimSun" w:hAnsi="Times New Roman" w:cs="Times New Roman"/>
                 <w:sz w:val="20"/>
                 <w:szCs w:val="20"/>
               </w:rPr>
@@ -13396,14 +13396,14 @@
               <w:spacing w:after="100" w:afterAutospacing="1" w:line="259" w:lineRule="auto"/>
               <w:jc w:val="left"/>
               <w:rPr>
-                <w:rFonts w:ascii="Times New Roman" w:eastAsia="宋体" w:hAnsi="Times New Roman" w:cs="Times New Roman"/>
+                <w:rFonts w:ascii="Times New Roman" w:eastAsia="SimSun" w:hAnsi="Times New Roman" w:cs="Times New Roman"/>
                 <w:sz w:val="20"/>
                 <w:szCs w:val="20"/>
               </w:rPr>
             </w:pPr>
             <w:r>
               <w:rPr>
-                <w:rFonts w:ascii="Times New Roman" w:eastAsia="宋体" w:hAnsi="Times New Roman" w:cs="Times New Roman"/>
+                <w:rFonts w:ascii="Times New Roman" w:eastAsia="SimSun" w:hAnsi="Times New Roman" w:cs="Times New Roman"/>
                 <w:sz w:val="20"/>
                 <w:szCs w:val="20"/>
               </w:rPr>
@@ -13427,14 +13427,14 @@
               <w:spacing w:after="100" w:afterAutospacing="1" w:line="259" w:lineRule="auto"/>
               <w:jc w:val="left"/>
               <w:rPr>
-                <w:rFonts w:ascii="Times New Roman" w:eastAsia="宋体" w:hAnsi="Times New Roman" w:cs="Times New Roman"/>
+                <w:rFonts w:ascii="Times New Roman" w:eastAsia="SimSun" w:hAnsi="Times New Roman" w:cs="Times New Roman"/>
                 <w:sz w:val="20"/>
                 <w:szCs w:val="20"/>
               </w:rPr>
             </w:pPr>
             <w:r>
               <w:rPr>
-                <w:rFonts w:ascii="Times New Roman" w:eastAsia="宋体" w:hAnsi="Times New Roman" w:cs="Times New Roman"/>
+                <w:rFonts w:ascii="Times New Roman" w:eastAsia="SimSun" w:hAnsi="Times New Roman" w:cs="Times New Roman"/>
                 <w:sz w:val="20"/>
                 <w:szCs w:val="20"/>
               </w:rPr>
@@ -13443,7 +13443,7 @@
             <w:bookmarkStart w:id="5" w:name="OLE_LINK11"/>
             <w:r>
               <w:rPr>
-                <w:rFonts w:ascii="Times New Roman" w:eastAsia="宋体" w:hAnsi="Times New Roman" w:cs="Times New Roman"/>
+                <w:rFonts w:ascii="Times New Roman" w:eastAsia="SimSun" w:hAnsi="Times New Roman" w:cs="Times New Roman"/>
                 <w:sz w:val="20"/>
                 <w:szCs w:val="20"/>
               </w:rPr>
@@ -13468,14 +13468,14 @@
               <w:spacing w:after="100" w:afterAutospacing="1" w:line="259" w:lineRule="auto"/>
               <w:jc w:val="left"/>
               <w:rPr>
-                <w:rFonts w:ascii="Times New Roman" w:eastAsia="宋体" w:hAnsi="Times New Roman" w:cs="Times New Roman"/>
+                <w:rFonts w:ascii="Times New Roman" w:eastAsia="SimSun" w:hAnsi="Times New Roman" w:cs="Times New Roman"/>
                 <w:sz w:val="20"/>
                 <w:szCs w:val="20"/>
               </w:rPr>
             </w:pPr>
             <w:r>
               <w:rPr>
-                <w:rFonts w:ascii="Times New Roman" w:eastAsia="宋体" w:hAnsi="Times New Roman" w:cs="Times New Roman"/>
+                <w:rFonts w:ascii="Times New Roman" w:eastAsia="SimSun" w:hAnsi="Times New Roman" w:cs="Times New Roman"/>
                 <w:sz w:val="20"/>
                 <w:szCs w:val="20"/>
               </w:rPr>
@@ -13504,14 +13504,14 @@
               <w:spacing w:after="100" w:afterAutospacing="1" w:line="259" w:lineRule="auto"/>
               <w:jc w:val="left"/>
               <w:rPr>
-                <w:rFonts w:ascii="Times New Roman" w:eastAsia="宋体" w:hAnsi="Times New Roman" w:cs="Times New Roman"/>
+                <w:rFonts w:ascii="Times New Roman" w:eastAsia="SimSun" w:hAnsi="Times New Roman" w:cs="Times New Roman"/>
                 <w:sz w:val="20"/>
                 <w:szCs w:val="20"/>
               </w:rPr>
             </w:pPr>
             <w:r>
               <w:rPr>
-                <w:rFonts w:ascii="Times New Roman" w:eastAsia="宋体" w:hAnsi="Times New Roman" w:cs="Times New Roman"/>
+                <w:rFonts w:ascii="Times New Roman" w:eastAsia="SimSun" w:hAnsi="Times New Roman" w:cs="Times New Roman"/>
                 <w:sz w:val="20"/>
                 <w:szCs w:val="20"/>
               </w:rPr>
@@ -13535,14 +13535,14 @@
               <w:spacing w:after="100" w:afterAutospacing="1" w:line="259" w:lineRule="auto"/>
               <w:jc w:val="left"/>
               <w:rPr>
-                <w:rFonts w:ascii="Times New Roman" w:eastAsia="宋体" w:hAnsi="Times New Roman" w:cs="Times New Roman"/>
+                <w:rFonts w:ascii="Times New Roman" w:eastAsia="SimSun" w:hAnsi="Times New Roman" w:cs="Times New Roman"/>
                 <w:sz w:val="20"/>
                 <w:szCs w:val="20"/>
               </w:rPr>
             </w:pPr>
             <w:r>
               <w:rPr>
-                <w:rFonts w:ascii="Times New Roman" w:eastAsia="宋体" w:hAnsi="Times New Roman" w:cs="Times New Roman"/>
+                <w:rFonts w:ascii="Times New Roman" w:eastAsia="SimSun" w:hAnsi="Times New Roman" w:cs="Times New Roman"/>
                 <w:sz w:val="20"/>
                 <w:szCs w:val="20"/>
               </w:rPr>
@@ -13566,14 +13566,14 @@
               <w:spacing w:after="100" w:afterAutospacing="1" w:line="259" w:lineRule="auto"/>
               <w:jc w:val="left"/>
               <w:rPr>
-                <w:rFonts w:ascii="Times New Roman" w:eastAsia="宋体" w:hAnsi="Times New Roman" w:cs="Times New Roman"/>
+                <w:rFonts w:ascii="Times New Roman" w:eastAsia="SimSun" w:hAnsi="Times New Roman" w:cs="Times New Roman"/>
                 <w:sz w:val="20"/>
                 <w:szCs w:val="20"/>
               </w:rPr>
             </w:pPr>
             <w:r>
               <w:rPr>
-                <w:rFonts w:ascii="Times New Roman" w:eastAsia="宋体" w:hAnsi="Times New Roman" w:cs="Times New Roman"/>
+                <w:rFonts w:ascii="Times New Roman" w:eastAsia="SimSun" w:hAnsi="Times New Roman" w:cs="Times New Roman"/>
                 <w:sz w:val="20"/>
                 <w:szCs w:val="20"/>
               </w:rPr>
@@ -13602,14 +13602,14 @@
               <w:spacing w:after="100" w:afterAutospacing="1" w:line="259" w:lineRule="auto"/>
               <w:jc w:val="left"/>
               <w:rPr>
-                <w:rFonts w:ascii="Times New Roman" w:eastAsia="宋体" w:hAnsi="Times New Roman" w:cs="Times New Roman"/>
+                <w:rFonts w:ascii="Times New Roman" w:eastAsia="SimSun" w:hAnsi="Times New Roman" w:cs="Times New Roman"/>
                 <w:sz w:val="20"/>
                 <w:szCs w:val="20"/>
               </w:rPr>
             </w:pPr>
             <w:r>
               <w:rPr>
-                <w:rFonts w:ascii="Times New Roman" w:eastAsia="宋体" w:hAnsi="Times New Roman" w:cs="Times New Roman"/>
+                <w:rFonts w:ascii="Times New Roman" w:eastAsia="SimSun" w:hAnsi="Times New Roman" w:cs="Times New Roman"/>
                 <w:sz w:val="20"/>
                 <w:szCs w:val="20"/>
               </w:rPr>
@@ -13633,14 +13633,14 @@
               <w:spacing w:after="100" w:afterAutospacing="1" w:line="259" w:lineRule="auto"/>
               <w:jc w:val="left"/>
               <w:rPr>
-                <w:rFonts w:ascii="Times New Roman" w:eastAsia="宋体" w:hAnsi="Times New Roman" w:cs="Times New Roman"/>
+                <w:rFonts w:ascii="Times New Roman" w:eastAsia="SimSun" w:hAnsi="Times New Roman" w:cs="Times New Roman"/>
                 <w:sz w:val="20"/>
                 <w:szCs w:val="20"/>
               </w:rPr>
             </w:pPr>
             <w:r>
               <w:rPr>
-                <w:rFonts w:ascii="Times New Roman" w:eastAsia="宋体" w:hAnsi="Times New Roman" w:cs="Times New Roman"/>
+                <w:rFonts w:ascii="Times New Roman" w:eastAsia="SimSun" w:hAnsi="Times New Roman" w:cs="Times New Roman"/>
                 <w:sz w:val="20"/>
                 <w:szCs w:val="20"/>
               </w:rPr>
@@ -13664,14 +13664,14 @@
               <w:spacing w:after="100" w:afterAutospacing="1" w:line="259" w:lineRule="auto"/>
               <w:jc w:val="left"/>
               <w:rPr>
-                <w:rFonts w:ascii="Times New Roman" w:eastAsia="宋体" w:hAnsi="Times New Roman" w:cs="Times New Roman"/>
+                <w:rFonts w:ascii="Times New Roman" w:eastAsia="SimSun" w:hAnsi="Times New Roman" w:cs="Times New Roman"/>
                 <w:sz w:val="20"/>
                 <w:szCs w:val="20"/>
               </w:rPr>
             </w:pPr>
             <w:r>
               <w:rPr>
-                <w:rFonts w:ascii="Times New Roman" w:eastAsia="宋体" w:hAnsi="Times New Roman" w:cs="Times New Roman"/>
+                <w:rFonts w:ascii="Times New Roman" w:eastAsia="SimSun" w:hAnsi="Times New Roman" w:cs="Times New Roman"/>
                 <w:sz w:val="20"/>
                 <w:szCs w:val="20"/>
               </w:rPr>
@@ -13700,14 +13700,14 @@
               <w:spacing w:after="100" w:afterAutospacing="1" w:line="259" w:lineRule="auto"/>
               <w:jc w:val="left"/>
               <w:rPr>
-                <w:rFonts w:ascii="Times New Roman" w:eastAsia="宋体" w:hAnsi="Times New Roman" w:cs="Times New Roman"/>
+                <w:rFonts w:ascii="Times New Roman" w:eastAsia="SimSun" w:hAnsi="Times New Roman" w:cs="Times New Roman"/>
                 <w:sz w:val="20"/>
                 <w:szCs w:val="20"/>
               </w:rPr>
             </w:pPr>
             <w:r>
               <w:rPr>
-                <w:rFonts w:ascii="Times New Roman" w:eastAsia="宋体" w:hAnsi="Times New Roman" w:cs="Times New Roman"/>
+                <w:rFonts w:ascii="Times New Roman" w:eastAsia="SimSun" w:hAnsi="Times New Roman" w:cs="Times New Roman"/>
                 <w:sz w:val="20"/>
                 <w:szCs w:val="20"/>
               </w:rPr>
@@ -13731,14 +13731,14 @@
               <w:spacing w:after="100" w:afterAutospacing="1" w:line="259" w:lineRule="auto"/>
               <w:jc w:val="left"/>
               <w:rPr>
-                <w:rFonts w:ascii="Times New Roman" w:eastAsia="宋体" w:hAnsi="Times New Roman" w:cs="Times New Roman"/>
+                <w:rFonts w:ascii="Times New Roman" w:eastAsia="SimSun" w:hAnsi="Times New Roman" w:cs="Times New Roman"/>
                 <w:sz w:val="20"/>
                 <w:szCs w:val="20"/>
               </w:rPr>
             </w:pPr>
             <w:r>
               <w:rPr>
-                <w:rFonts w:ascii="Times New Roman" w:eastAsia="宋体" w:hAnsi="Times New Roman" w:cs="Times New Roman"/>
+                <w:rFonts w:ascii="Times New Roman" w:eastAsia="SimSun" w:hAnsi="Times New Roman" w:cs="Times New Roman"/>
                 <w:sz w:val="20"/>
                 <w:szCs w:val="20"/>
               </w:rPr>
@@ -13762,14 +13762,14 @@
               <w:spacing w:after="100" w:afterAutospacing="1" w:line="259" w:lineRule="auto"/>
               <w:jc w:val="left"/>
               <w:rPr>
-                <w:rFonts w:ascii="Times New Roman" w:eastAsia="宋体" w:hAnsi="Times New Roman" w:cs="Times New Roman"/>
+                <w:rFonts w:ascii="Times New Roman" w:eastAsia="SimSun" w:hAnsi="Times New Roman" w:cs="Times New Roman"/>
                 <w:sz w:val="20"/>
                 <w:szCs w:val="20"/>
               </w:rPr>
             </w:pPr>
             <w:r>
               <w:rPr>
-                <w:rFonts w:ascii="Times New Roman" w:eastAsia="宋体" w:hAnsi="Times New Roman" w:cs="Times New Roman"/>
+                <w:rFonts w:ascii="Times New Roman" w:eastAsia="SimSun" w:hAnsi="Times New Roman" w:cs="Times New Roman"/>
                 <w:sz w:val="20"/>
                 <w:szCs w:val="20"/>
               </w:rPr>
@@ -13784,7 +13784,7 @@
         <w:spacing w:line="276" w:lineRule="auto"/>
         <w:contextualSpacing/>
         <w:rPr>
-          <w:rFonts w:ascii="Times New Roman" w:eastAsia="宋体" w:hAnsi="Times New Roman" w:cs="Times New Roman"/>
+          <w:rFonts w:ascii="Times New Roman" w:eastAsia="SimSun" w:hAnsi="Times New Roman" w:cs="Times New Roman"/>
           <w:b/>
           <w:bCs/>
           <w:kern w:val="0"/>
@@ -13798,7 +13798,7 @@
         <w:spacing w:line="276" w:lineRule="auto"/>
         <w:contextualSpacing/>
         <w:rPr>
-          <w:rFonts w:ascii="Times New Roman" w:eastAsia="宋体" w:hAnsi="Times New Roman" w:cs="Times New Roman"/>
+          <w:rFonts w:ascii="Times New Roman" w:eastAsia="SimSun" w:hAnsi="Times New Roman" w:cs="Times New Roman"/>
           <w:b/>
           <w:bCs/>
           <w:kern w:val="0"/>
@@ -13808,7 +13808,7 @@
       </w:pPr>
       <w:r>
         <w:rPr>
-          <w:rFonts w:ascii="Times New Roman" w:eastAsia="宋体" w:hAnsi="Times New Roman" w:cs="Times New Roman"/>
+          <w:rFonts w:ascii="Times New Roman" w:eastAsia="SimSun" w:hAnsi="Times New Roman" w:cs="Times New Roman"/>
           <w:b/>
           <w:bCs/>
           <w:kern w:val="0"/>
@@ -13858,7 +13858,7 @@
               <w:spacing w:after="100" w:afterAutospacing="1" w:line="259" w:lineRule="auto"/>
               <w:jc w:val="left"/>
               <w:rPr>
-                <w:rFonts w:ascii="Times New Roman" w:eastAsia="宋体" w:hAnsi="Times New Roman" w:cs="Times New Roman"/>
+                <w:rFonts w:ascii="Times New Roman" w:eastAsia="SimSun" w:hAnsi="Times New Roman" w:cs="Times New Roman"/>
                 <w:b/>
                 <w:sz w:val="20"/>
                 <w:szCs w:val="20"/>
@@ -13866,7 +13866,7 @@
             </w:pPr>
             <w:r>
               <w:rPr>
-                <w:rFonts w:ascii="Times New Roman" w:eastAsia="宋体" w:hAnsi="Times New Roman" w:cs="Times New Roman"/>
+                <w:rFonts w:ascii="Times New Roman" w:eastAsia="SimSun" w:hAnsi="Times New Roman" w:cs="Times New Roman"/>
                 <w:b/>
                 <w:sz w:val="20"/>
                 <w:szCs w:val="20"/>
@@ -13892,7 +13892,7 @@
               <w:spacing w:after="100" w:afterAutospacing="1" w:line="259" w:lineRule="auto"/>
               <w:jc w:val="left"/>
               <w:rPr>
-                <w:rFonts w:ascii="Times New Roman" w:eastAsia="宋体" w:hAnsi="Times New Roman" w:cs="Times New Roman"/>
+                <w:rFonts w:ascii="Times New Roman" w:eastAsia="SimSun" w:hAnsi="Times New Roman" w:cs="Times New Roman"/>
                 <w:b/>
                 <w:sz w:val="20"/>
                 <w:szCs w:val="20"/>
@@ -13900,7 +13900,7 @@
             </w:pPr>
             <w:r>
               <w:rPr>
-                <w:rFonts w:ascii="Times New Roman" w:eastAsia="宋体" w:hAnsi="Times New Roman" w:cs="Times New Roman"/>
+                <w:rFonts w:ascii="Times New Roman" w:eastAsia="SimSun" w:hAnsi="Times New Roman" w:cs="Times New Roman"/>
                 <w:b/>
                 <w:sz w:val="20"/>
                 <w:szCs w:val="20"/>
@@ -13925,7 +13925,7 @@
               <w:spacing w:after="100" w:afterAutospacing="1" w:line="259" w:lineRule="auto"/>
               <w:jc w:val="left"/>
               <w:rPr>
-                <w:rFonts w:ascii="Times New Roman" w:eastAsia="宋体" w:hAnsi="Times New Roman" w:cs="Times New Roman"/>
+                <w:rFonts w:ascii="Times New Roman" w:eastAsia="SimSun" w:hAnsi="Times New Roman" w:cs="Times New Roman"/>
                 <w:b/>
                 <w:sz w:val="20"/>
                 <w:szCs w:val="20"/>
@@ -13933,7 +13933,7 @@
             </w:pPr>
             <w:r>
               <w:rPr>
-                <w:rFonts w:ascii="Times New Roman" w:eastAsia="宋体" w:hAnsi="Times New Roman" w:cs="Times New Roman"/>
+                <w:rFonts w:ascii="Times New Roman" w:eastAsia="SimSun" w:hAnsi="Times New Roman" w:cs="Times New Roman"/>
                 <w:b/>
                 <w:sz w:val="20"/>
                 <w:szCs w:val="20"/>
@@ -13963,14 +13963,14 @@
               <w:spacing w:after="100" w:afterAutospacing="1" w:line="259" w:lineRule="auto"/>
               <w:jc w:val="left"/>
               <w:rPr>
-                <w:rFonts w:ascii="Times New Roman" w:eastAsia="宋体" w:hAnsi="Times New Roman" w:cs="Times New Roman"/>
+                <w:rFonts w:ascii="Times New Roman" w:eastAsia="SimSun" w:hAnsi="Times New Roman" w:cs="Times New Roman"/>
                 <w:sz w:val="20"/>
                 <w:szCs w:val="20"/>
               </w:rPr>
             </w:pPr>
             <w:r>
               <w:rPr>
-                <w:rFonts w:ascii="Times New Roman" w:eastAsia="宋体" w:hAnsi="Times New Roman" w:cs="Times New Roman"/>
+                <w:rFonts w:ascii="Times New Roman" w:eastAsia="SimSun" w:hAnsi="Times New Roman" w:cs="Times New Roman"/>
                 <w:sz w:val="20"/>
                 <w:szCs w:val="20"/>
               </w:rPr>
@@ -13994,14 +13994,14 @@
               <w:spacing w:after="100" w:afterAutospacing="1" w:line="259" w:lineRule="auto"/>
               <w:jc w:val="left"/>
               <w:rPr>
-                <w:rFonts w:ascii="Times New Roman" w:eastAsia="宋体" w:hAnsi="Times New Roman" w:cs="Times New Roman"/>
+                <w:rFonts w:ascii="Times New Roman" w:eastAsia="SimSun" w:hAnsi="Times New Roman" w:cs="Times New Roman"/>
                 <w:sz w:val="20"/>
                 <w:szCs w:val="20"/>
               </w:rPr>
             </w:pPr>
             <w:r>
               <w:rPr>
-                <w:rFonts w:ascii="Times New Roman" w:eastAsia="宋体" w:hAnsi="Times New Roman" w:cs="Times New Roman"/>
+                <w:rFonts w:ascii="Times New Roman" w:eastAsia="SimSun" w:hAnsi="Times New Roman" w:cs="Times New Roman"/>
                 <w:sz w:val="20"/>
                 <w:szCs w:val="20"/>
               </w:rPr>
@@ -14025,14 +14025,14 @@
               <w:spacing w:after="100" w:afterAutospacing="1" w:line="259" w:lineRule="auto"/>
               <w:jc w:val="left"/>
               <w:rPr>
-                <w:rFonts w:ascii="Times New Roman" w:eastAsia="宋体" w:hAnsi="Times New Roman" w:cs="Times New Roman"/>
+                <w:rFonts w:ascii="Times New Roman" w:eastAsia="SimSun" w:hAnsi="Times New Roman" w:cs="Times New Roman"/>
                 <w:sz w:val="20"/>
                 <w:szCs w:val="20"/>
               </w:rPr>
             </w:pPr>
             <w:r>
               <w:rPr>
-                <w:rFonts w:ascii="Times New Roman" w:eastAsia="宋体" w:hAnsi="Times New Roman" w:cs="Times New Roman"/>
+                <w:rFonts w:ascii="Times New Roman" w:eastAsia="SimSun" w:hAnsi="Times New Roman" w:cs="Times New Roman"/>
                 <w:sz w:val="20"/>
                 <w:szCs w:val="20"/>
               </w:rPr>
@@ -14061,14 +14061,14 @@
               <w:spacing w:after="100" w:afterAutospacing="1" w:line="259" w:lineRule="auto"/>
               <w:jc w:val="left"/>
               <w:rPr>
-                <w:rFonts w:ascii="Times New Roman" w:eastAsia="宋体" w:hAnsi="Times New Roman" w:cs="Times New Roman"/>
+                <w:rFonts w:ascii="Times New Roman" w:eastAsia="SimSun" w:hAnsi="Times New Roman" w:cs="Times New Roman"/>
                 <w:sz w:val="20"/>
                 <w:szCs w:val="20"/>
               </w:rPr>
             </w:pPr>
             <w:r>
               <w:rPr>
-                <w:rFonts w:ascii="Times New Roman" w:eastAsia="宋体" w:hAnsi="Times New Roman" w:cs="Times New Roman"/>
+                <w:rFonts w:ascii="Times New Roman" w:eastAsia="SimSun" w:hAnsi="Times New Roman" w:cs="Times New Roman"/>
                 <w:sz w:val="20"/>
                 <w:szCs w:val="20"/>
               </w:rPr>
@@ -14092,14 +14092,14 @@
               <w:spacing w:after="100" w:afterAutospacing="1" w:line="259" w:lineRule="auto"/>
               <w:jc w:val="left"/>
               <w:rPr>
-                <w:rFonts w:ascii="Times New Roman" w:eastAsia="宋体" w:hAnsi="Times New Roman" w:cs="Times New Roman"/>
+                <w:rFonts w:ascii="Times New Roman" w:eastAsia="SimSun" w:hAnsi="Times New Roman" w:cs="Times New Roman"/>
                 <w:sz w:val="20"/>
                 <w:szCs w:val="20"/>
               </w:rPr>
             </w:pPr>
             <w:r>
               <w:rPr>
-                <w:rFonts w:ascii="Times New Roman" w:eastAsia="宋体" w:hAnsi="Times New Roman" w:cs="Times New Roman"/>
+                <w:rFonts w:ascii="Times New Roman" w:eastAsia="SimSun" w:hAnsi="Times New Roman" w:cs="Times New Roman"/>
                 <w:sz w:val="20"/>
                 <w:szCs w:val="20"/>
               </w:rPr>
@@ -14123,14 +14123,14 @@
               <w:spacing w:after="100" w:afterAutospacing="1" w:line="259" w:lineRule="auto"/>
               <w:jc w:val="left"/>
               <w:rPr>
-                <w:rFonts w:ascii="Times New Roman" w:eastAsia="宋体" w:hAnsi="Times New Roman" w:cs="Times New Roman"/>
+                <w:rFonts w:ascii="Times New Roman" w:eastAsia="SimSun" w:hAnsi="Times New Roman" w:cs="Times New Roman"/>
                 <w:sz w:val="20"/>
                 <w:szCs w:val="20"/>
               </w:rPr>
             </w:pPr>
             <w:r>
               <w:rPr>
-                <w:rFonts w:ascii="Times New Roman" w:eastAsia="宋体" w:hAnsi="Times New Roman" w:cs="Times New Roman"/>
+                <w:rFonts w:ascii="Times New Roman" w:eastAsia="SimSun" w:hAnsi="Times New Roman" w:cs="Times New Roman"/>
                 <w:sz w:val="20"/>
                 <w:szCs w:val="20"/>
               </w:rPr>
@@ -14159,7 +14159,7 @@
               <w:spacing w:after="100" w:afterAutospacing="1" w:line="259" w:lineRule="auto"/>
               <w:jc w:val="left"/>
               <w:rPr>
-                <w:rFonts w:ascii="Times New Roman" w:eastAsia="宋体" w:hAnsi="Times New Roman" w:cs="Times New Roman"/>
+                <w:rFonts w:ascii="Times New Roman" w:eastAsia="SimSun" w:hAnsi="Times New Roman" w:cs="Times New Roman"/>
                 <w:sz w:val="20"/>
                 <w:szCs w:val="20"/>
               </w:rPr>
@@ -14167,7 +14167,7 @@
             <w:bookmarkStart w:id="6" w:name="_Hlk46160847"/>
             <w:r>
               <w:rPr>
-                <w:rFonts w:ascii="Times New Roman" w:eastAsia="宋体" w:hAnsi="Times New Roman" w:cs="Times New Roman"/>
+                <w:rFonts w:ascii="Times New Roman" w:eastAsia="SimSun" w:hAnsi="Times New Roman" w:cs="Times New Roman"/>
                 <w:sz w:val="20"/>
                 <w:szCs w:val="20"/>
               </w:rPr>
@@ -14191,14 +14191,14 @@
               <w:spacing w:after="100" w:afterAutospacing="1" w:line="259" w:lineRule="auto"/>
               <w:jc w:val="left"/>
               <w:rPr>
-                <w:rFonts w:ascii="Times New Roman" w:eastAsia="宋体" w:hAnsi="Times New Roman" w:cs="Times New Roman"/>
+                <w:rFonts w:ascii="Times New Roman" w:eastAsia="SimSun" w:hAnsi="Times New Roman" w:cs="Times New Roman"/>
                 <w:sz w:val="20"/>
                 <w:szCs w:val="20"/>
               </w:rPr>
             </w:pPr>
             <w:r>
               <w:rPr>
-                <w:rFonts w:ascii="Times New Roman" w:eastAsia="宋体" w:hAnsi="Times New Roman" w:cs="Times New Roman"/>
+                <w:rFonts w:ascii="Times New Roman" w:eastAsia="SimSun" w:hAnsi="Times New Roman" w:cs="Times New Roman"/>
                 <w:sz w:val="20"/>
                 <w:szCs w:val="20"/>
               </w:rPr>
@@ -14206,7 +14206,7 @@
             </w:r>
             <w:r>
               <w:rPr>
-                <w:rFonts w:ascii="Times New Roman" w:eastAsia="宋体" w:hAnsi="Times New Roman" w:cs="Times New Roman"/>
+                <w:rFonts w:ascii="Times New Roman" w:eastAsia="SimSun" w:hAnsi="Times New Roman" w:cs="Times New Roman"/>
                 <w:i/>
                 <w:iCs/>
                 <w:sz w:val="20"/>
@@ -14232,14 +14232,14 @@
               <w:spacing w:after="100" w:afterAutospacing="1" w:line="259" w:lineRule="auto"/>
               <w:jc w:val="left"/>
               <w:rPr>
-                <w:rFonts w:ascii="Times New Roman" w:eastAsia="宋体" w:hAnsi="Times New Roman" w:cs="Times New Roman"/>
+                <w:rFonts w:ascii="Times New Roman" w:eastAsia="SimSun" w:hAnsi="Times New Roman" w:cs="Times New Roman"/>
                 <w:sz w:val="20"/>
                 <w:szCs w:val="20"/>
               </w:rPr>
             </w:pPr>
             <w:r>
               <w:rPr>
-                <w:rFonts w:ascii="Times New Roman" w:eastAsia="宋体" w:hAnsi="Times New Roman" w:cs="Times New Roman"/>
+                <w:rFonts w:ascii="Times New Roman" w:eastAsia="SimSun" w:hAnsi="Times New Roman" w:cs="Times New Roman"/>
                 <w:sz w:val="20"/>
                 <w:szCs w:val="20"/>
               </w:rPr>
@@ -14268,14 +14268,14 @@
               <w:spacing w:after="100" w:afterAutospacing="1" w:line="259" w:lineRule="auto"/>
               <w:jc w:val="left"/>
               <w:rPr>
-                <w:rFonts w:ascii="Times New Roman" w:eastAsia="宋体" w:hAnsi="Times New Roman" w:cs="Times New Roman"/>
+                <w:rFonts w:ascii="Times New Roman" w:eastAsia="SimSun" w:hAnsi="Times New Roman" w:cs="Times New Roman"/>
                 <w:sz w:val="20"/>
                 <w:szCs w:val="20"/>
               </w:rPr>
             </w:pPr>
             <w:r>
               <w:rPr>
-                <w:rFonts w:ascii="Times New Roman" w:eastAsia="宋体" w:hAnsi="Times New Roman" w:cs="Times New Roman"/>
+                <w:rFonts w:ascii="Times New Roman" w:eastAsia="SimSun" w:hAnsi="Times New Roman" w:cs="Times New Roman"/>
                 <w:sz w:val="20"/>
                 <w:szCs w:val="20"/>
               </w:rPr>
@@ -14299,14 +14299,14 @@
               <w:spacing w:after="100" w:afterAutospacing="1" w:line="259" w:lineRule="auto"/>
               <w:jc w:val="left"/>
               <w:rPr>
-                <w:rFonts w:ascii="Times New Roman" w:eastAsia="宋体" w:hAnsi="Times New Roman" w:cs="Times New Roman"/>
+                <w:rFonts w:ascii="Times New Roman" w:eastAsia="SimSun" w:hAnsi="Times New Roman" w:cs="Times New Roman"/>
                 <w:sz w:val="20"/>
                 <w:szCs w:val="20"/>
               </w:rPr>
             </w:pPr>
             <w:r>
               <w:rPr>
-                <w:rFonts w:ascii="Times New Roman" w:eastAsia="宋体" w:hAnsi="Times New Roman" w:cs="Times New Roman"/>
+                <w:rFonts w:ascii="Times New Roman" w:eastAsia="SimSun" w:hAnsi="Times New Roman" w:cs="Times New Roman"/>
                 <w:sz w:val="20"/>
                 <w:szCs w:val="20"/>
               </w:rPr>
@@ -14314,7 +14314,7 @@
             </w:r>
             <w:r>
               <w:rPr>
-                <w:rFonts w:ascii="Times New Roman" w:eastAsia="宋体" w:hAnsi="Times New Roman" w:cs="Times New Roman"/>
+                <w:rFonts w:ascii="Times New Roman" w:eastAsia="SimSun" w:hAnsi="Times New Roman" w:cs="Times New Roman"/>
                 <w:i/>
                 <w:iCs/>
                 <w:sz w:val="20"/>
@@ -14340,14 +14340,14 @@
               <w:spacing w:after="100" w:afterAutospacing="1" w:line="259" w:lineRule="auto"/>
               <w:jc w:val="left"/>
               <w:rPr>
-                <w:rFonts w:ascii="Times New Roman" w:eastAsia="宋体" w:hAnsi="Times New Roman" w:cs="Times New Roman"/>
+                <w:rFonts w:ascii="Times New Roman" w:eastAsia="SimSun" w:hAnsi="Times New Roman" w:cs="Times New Roman"/>
                 <w:sz w:val="20"/>
                 <w:szCs w:val="20"/>
               </w:rPr>
             </w:pPr>
             <w:r>
               <w:rPr>
-                <w:rFonts w:ascii="Times New Roman" w:eastAsia="宋体" w:hAnsi="Times New Roman" w:cs="Times New Roman"/>
+                <w:rFonts w:ascii="Times New Roman" w:eastAsia="SimSun" w:hAnsi="Times New Roman" w:cs="Times New Roman"/>
                 <w:sz w:val="20"/>
                 <w:szCs w:val="20"/>
               </w:rPr>
@@ -14377,14 +14377,14 @@
               <w:spacing w:after="100" w:afterAutospacing="1" w:line="259" w:lineRule="auto"/>
               <w:jc w:val="left"/>
               <w:rPr>
-                <w:rFonts w:ascii="Times New Roman" w:eastAsia="宋体" w:hAnsi="Times New Roman" w:cs="Times New Roman"/>
+                <w:rFonts w:ascii="Times New Roman" w:eastAsia="SimSun" w:hAnsi="Times New Roman" w:cs="Times New Roman"/>
                 <w:sz w:val="20"/>
                 <w:szCs w:val="20"/>
               </w:rPr>
             </w:pPr>
             <w:r>
               <w:rPr>
-                <w:rFonts w:ascii="Times New Roman" w:eastAsia="宋体" w:hAnsi="Times New Roman" w:cs="Times New Roman"/>
+                <w:rFonts w:ascii="Times New Roman" w:eastAsia="SimSun" w:hAnsi="Times New Roman" w:cs="Times New Roman"/>
                 <w:sz w:val="20"/>
                 <w:szCs w:val="20"/>
               </w:rPr>
@@ -14408,14 +14408,14 @@
               <w:spacing w:after="100" w:afterAutospacing="1" w:line="259" w:lineRule="auto"/>
               <w:jc w:val="left"/>
               <w:rPr>
-                <w:rFonts w:ascii="Times New Roman" w:eastAsia="宋体" w:hAnsi="Times New Roman" w:cs="Times New Roman"/>
+                <w:rFonts w:ascii="Times New Roman" w:eastAsia="SimSun" w:hAnsi="Times New Roman" w:cs="Times New Roman"/>
                 <w:sz w:val="20"/>
                 <w:szCs w:val="20"/>
               </w:rPr>
             </w:pPr>
             <w:r>
               <w:rPr>
-                <w:rFonts w:ascii="Times New Roman" w:eastAsia="宋体" w:hAnsi="Times New Roman" w:cs="Times New Roman"/>
+                <w:rFonts w:ascii="Times New Roman" w:eastAsia="SimSun" w:hAnsi="Times New Roman" w:cs="Times New Roman"/>
                 <w:sz w:val="20"/>
                 <w:szCs w:val="20"/>
               </w:rPr>
@@ -14439,14 +14439,14 @@
               <w:spacing w:after="100" w:afterAutospacing="1" w:line="259" w:lineRule="auto"/>
               <w:jc w:val="left"/>
               <w:rPr>
-                <w:rFonts w:ascii="Times New Roman" w:eastAsia="宋体" w:hAnsi="Times New Roman" w:cs="Times New Roman"/>
+                <w:rFonts w:ascii="Times New Roman" w:eastAsia="SimSun" w:hAnsi="Times New Roman" w:cs="Times New Roman"/>
                 <w:sz w:val="20"/>
                 <w:szCs w:val="20"/>
               </w:rPr>
             </w:pPr>
             <w:r>
               <w:rPr>
-                <w:rFonts w:ascii="Times New Roman" w:eastAsia="宋体" w:hAnsi="Times New Roman" w:cs="Times New Roman"/>
+                <w:rFonts w:ascii="Times New Roman" w:eastAsia="SimSun" w:hAnsi="Times New Roman" w:cs="Times New Roman"/>
                 <w:sz w:val="20"/>
                 <w:szCs w:val="20"/>
               </w:rPr>
@@ -14475,14 +14475,14 @@
               <w:spacing w:after="100" w:afterAutospacing="1" w:line="259" w:lineRule="auto"/>
               <w:jc w:val="left"/>
               <w:rPr>
-                <w:rFonts w:ascii="Times New Roman" w:eastAsia="宋体" w:hAnsi="Times New Roman" w:cs="Times New Roman"/>
+                <w:rFonts w:ascii="Times New Roman" w:eastAsia="SimSun" w:hAnsi="Times New Roman" w:cs="Times New Roman"/>
                 <w:sz w:val="20"/>
                 <w:szCs w:val="20"/>
               </w:rPr>
             </w:pPr>
             <w:r>
               <w:rPr>
-                <w:rFonts w:ascii="Times New Roman" w:eastAsia="宋体" w:hAnsi="Times New Roman" w:cs="Times New Roman"/>
+                <w:rFonts w:ascii="Times New Roman" w:eastAsia="SimSun" w:hAnsi="Times New Roman" w:cs="Times New Roman"/>
                 <w:sz w:val="20"/>
                 <w:szCs w:val="20"/>
               </w:rPr>
@@ -14506,14 +14506,14 @@
               <w:spacing w:after="100" w:afterAutospacing="1" w:line="259" w:lineRule="auto"/>
               <w:jc w:val="left"/>
               <w:rPr>
-                <w:rFonts w:ascii="Times New Roman" w:eastAsia="宋体" w:hAnsi="Times New Roman" w:cs="Times New Roman"/>
+                <w:rFonts w:ascii="Times New Roman" w:eastAsia="SimSun" w:hAnsi="Times New Roman" w:cs="Times New Roman"/>
                 <w:sz w:val="20"/>
                 <w:szCs w:val="20"/>
               </w:rPr>
             </w:pPr>
             <w:r>
               <w:rPr>
-                <w:rFonts w:ascii="Times New Roman" w:eastAsia="宋体" w:hAnsi="Times New Roman" w:cs="Times New Roman"/>
+                <w:rFonts w:ascii="Times New Roman" w:eastAsia="SimSun" w:hAnsi="Times New Roman" w:cs="Times New Roman"/>
                 <w:sz w:val="20"/>
                 <w:szCs w:val="20"/>
               </w:rPr>
@@ -14537,14 +14537,14 @@
               <w:spacing w:after="100" w:afterAutospacing="1" w:line="259" w:lineRule="auto"/>
               <w:jc w:val="left"/>
               <w:rPr>
-                <w:rFonts w:ascii="Times New Roman" w:eastAsia="宋体" w:hAnsi="Times New Roman" w:cs="Times New Roman"/>
+                <w:rFonts w:ascii="Times New Roman" w:eastAsia="SimSun" w:hAnsi="Times New Roman" w:cs="Times New Roman"/>
                 <w:sz w:val="20"/>
                 <w:szCs w:val="20"/>
               </w:rPr>
             </w:pPr>
             <w:r>
               <w:rPr>
-                <w:rFonts w:ascii="Times New Roman" w:eastAsia="宋体" w:hAnsi="Times New Roman" w:cs="Times New Roman"/>
+                <w:rFonts w:ascii="Times New Roman" w:eastAsia="SimSun" w:hAnsi="Times New Roman" w:cs="Times New Roman"/>
                 <w:sz w:val="20"/>
                 <w:szCs w:val="20"/>
               </w:rPr>
@@ -14573,14 +14573,14 @@
               <w:spacing w:after="100" w:afterAutospacing="1" w:line="259" w:lineRule="auto"/>
               <w:jc w:val="left"/>
               <w:rPr>
-                <w:rFonts w:ascii="Times New Roman" w:eastAsia="宋体" w:hAnsi="Times New Roman" w:cs="Times New Roman"/>
+                <w:rFonts w:ascii="Times New Roman" w:eastAsia="SimSun" w:hAnsi="Times New Roman" w:cs="Times New Roman"/>
                 <w:sz w:val="20"/>
                 <w:szCs w:val="20"/>
               </w:rPr>
             </w:pPr>
             <w:r>
               <w:rPr>
-                <w:rFonts w:ascii="Times New Roman" w:eastAsia="宋体" w:hAnsi="Times New Roman" w:cs="Times New Roman"/>
+                <w:rFonts w:ascii="Times New Roman" w:eastAsia="SimSun" w:hAnsi="Times New Roman" w:cs="Times New Roman"/>
                 <w:sz w:val="20"/>
                 <w:szCs w:val="20"/>
               </w:rPr>
@@ -14604,14 +14604,14 @@
               <w:spacing w:after="100" w:afterAutospacing="1" w:line="259" w:lineRule="auto"/>
               <w:jc w:val="left"/>
               <w:rPr>
-                <w:rFonts w:ascii="Times New Roman" w:eastAsia="宋体" w:hAnsi="Times New Roman" w:cs="Times New Roman"/>
+                <w:rFonts w:ascii="Times New Roman" w:eastAsia="SimSun" w:hAnsi="Times New Roman" w:cs="Times New Roman"/>
                 <w:sz w:val="20"/>
                 <w:szCs w:val="20"/>
               </w:rPr>
             </w:pPr>
             <w:r>
               <w:rPr>
-                <w:rFonts w:ascii="Times New Roman" w:eastAsia="宋体" w:hAnsi="Times New Roman" w:cs="Times New Roman"/>
+                <w:rFonts w:ascii="Times New Roman" w:eastAsia="SimSun" w:hAnsi="Times New Roman" w:cs="Times New Roman"/>
                 <w:sz w:val="20"/>
                 <w:szCs w:val="20"/>
               </w:rPr>
@@ -14635,14 +14635,14 @@
               <w:spacing w:after="100" w:afterAutospacing="1" w:line="259" w:lineRule="auto"/>
               <w:jc w:val="left"/>
               <w:rPr>
-                <w:rFonts w:ascii="Times New Roman" w:eastAsia="宋体" w:hAnsi="Times New Roman" w:cs="Times New Roman"/>
+                <w:rFonts w:ascii="Times New Roman" w:eastAsia="SimSun" w:hAnsi="Times New Roman" w:cs="Times New Roman"/>
                 <w:sz w:val="20"/>
                 <w:szCs w:val="20"/>
               </w:rPr>
             </w:pPr>
             <w:r>
               <w:rPr>
-                <w:rFonts w:ascii="Times New Roman" w:eastAsia="宋体" w:hAnsi="Times New Roman" w:cs="Times New Roman"/>
+                <w:rFonts w:ascii="Times New Roman" w:eastAsia="SimSun" w:hAnsi="Times New Roman" w:cs="Times New Roman"/>
                 <w:sz w:val="20"/>
                 <w:szCs w:val="20"/>
               </w:rPr>
@@ -14671,14 +14671,14 @@
               <w:spacing w:after="100" w:afterAutospacing="1" w:line="259" w:lineRule="auto"/>
               <w:jc w:val="left"/>
               <w:rPr>
-                <w:rFonts w:ascii="Times New Roman" w:eastAsia="宋体" w:hAnsi="Times New Roman" w:cs="Times New Roman"/>
+                <w:rFonts w:ascii="Times New Roman" w:eastAsia="SimSun" w:hAnsi="Times New Roman" w:cs="Times New Roman"/>
                 <w:sz w:val="20"/>
                 <w:szCs w:val="20"/>
               </w:rPr>
             </w:pPr>
             <w:r>
               <w:rPr>
-                <w:rFonts w:ascii="Times New Roman" w:eastAsia="宋体" w:hAnsi="Times New Roman" w:cs="Times New Roman"/>
+                <w:rFonts w:ascii="Times New Roman" w:eastAsia="SimSun" w:hAnsi="Times New Roman" w:cs="Times New Roman"/>
                 <w:sz w:val="20"/>
                 <w:szCs w:val="20"/>
               </w:rPr>
@@ -14702,14 +14702,14 @@
               <w:spacing w:after="100" w:afterAutospacing="1" w:line="259" w:lineRule="auto"/>
               <w:jc w:val="left"/>
               <w:rPr>
-                <w:rFonts w:ascii="Times New Roman" w:eastAsia="宋体" w:hAnsi="Times New Roman" w:cs="Times New Roman"/>
+                <w:rFonts w:ascii="Times New Roman" w:eastAsia="SimSun" w:hAnsi="Times New Roman" w:cs="Times New Roman"/>
                 <w:sz w:val="20"/>
                 <w:szCs w:val="20"/>
               </w:rPr>
             </w:pPr>
             <w:r>
               <w:rPr>
-                <w:rFonts w:ascii="Times New Roman" w:eastAsia="宋体" w:hAnsi="Times New Roman" w:cs="Times New Roman"/>
+                <w:rFonts w:ascii="Times New Roman" w:eastAsia="SimSun" w:hAnsi="Times New Roman" w:cs="Times New Roman"/>
                 <w:sz w:val="20"/>
                 <w:szCs w:val="20"/>
               </w:rPr>
@@ -14733,14 +14733,14 @@
               <w:spacing w:after="100" w:afterAutospacing="1" w:line="259" w:lineRule="auto"/>
               <w:jc w:val="left"/>
               <w:rPr>
-                <w:rFonts w:ascii="Times New Roman" w:eastAsia="宋体" w:hAnsi="Times New Roman" w:cs="Times New Roman"/>
+                <w:rFonts w:ascii="Times New Roman" w:eastAsia="SimSun" w:hAnsi="Times New Roman" w:cs="Times New Roman"/>
                 <w:sz w:val="20"/>
                 <w:szCs w:val="20"/>
               </w:rPr>
             </w:pPr>
             <w:r>
               <w:rPr>
-                <w:rFonts w:ascii="Times New Roman" w:eastAsia="宋体" w:hAnsi="Times New Roman" w:cs="Times New Roman"/>
+                <w:rFonts w:ascii="Times New Roman" w:eastAsia="SimSun" w:hAnsi="Times New Roman" w:cs="Times New Roman"/>
                 <w:sz w:val="20"/>
                 <w:szCs w:val="20"/>
               </w:rPr>
@@ -14769,14 +14769,14 @@
               <w:spacing w:after="100" w:afterAutospacing="1" w:line="259" w:lineRule="auto"/>
               <w:jc w:val="left"/>
               <w:rPr>
-                <w:rFonts w:ascii="Times New Roman" w:eastAsia="宋体" w:hAnsi="Times New Roman" w:cs="Times New Roman"/>
+                <w:rFonts w:ascii="Times New Roman" w:eastAsia="SimSun" w:hAnsi="Times New Roman" w:cs="Times New Roman"/>
                 <w:sz w:val="20"/>
                 <w:szCs w:val="20"/>
               </w:rPr>
             </w:pPr>
             <w:r>
               <w:rPr>
-                <w:rFonts w:ascii="Times New Roman" w:eastAsia="宋体" w:hAnsi="Times New Roman" w:cs="Times New Roman"/>
+                <w:rFonts w:ascii="Times New Roman" w:eastAsia="SimSun" w:hAnsi="Times New Roman" w:cs="Times New Roman"/>
                 <w:sz w:val="20"/>
                 <w:szCs w:val="20"/>
               </w:rPr>
@@ -14800,14 +14800,14 @@
               <w:spacing w:after="100" w:afterAutospacing="1" w:line="259" w:lineRule="auto"/>
               <w:jc w:val="left"/>
               <w:rPr>
-                <w:rFonts w:ascii="Times New Roman" w:eastAsia="宋体" w:hAnsi="Times New Roman" w:cs="Times New Roman"/>
+                <w:rFonts w:ascii="Times New Roman" w:eastAsia="SimSun" w:hAnsi="Times New Roman" w:cs="Times New Roman"/>
                 <w:sz w:val="20"/>
                 <w:szCs w:val="20"/>
               </w:rPr>
             </w:pPr>
             <w:r>
               <w:rPr>
-                <w:rFonts w:ascii="Times New Roman" w:eastAsia="宋体" w:hAnsi="Times New Roman" w:cs="Times New Roman"/>
+                <w:rFonts w:ascii="Times New Roman" w:eastAsia="SimSun" w:hAnsi="Times New Roman" w:cs="Times New Roman"/>
                 <w:sz w:val="20"/>
                 <w:szCs w:val="20"/>
               </w:rPr>
@@ -14831,14 +14831,14 @@
               <w:spacing w:after="100" w:afterAutospacing="1" w:line="259" w:lineRule="auto"/>
               <w:jc w:val="left"/>
               <w:rPr>
-                <w:rFonts w:ascii="Times New Roman" w:eastAsia="宋体" w:hAnsi="Times New Roman" w:cs="Times New Roman"/>
+                <w:rFonts w:ascii="Times New Roman" w:eastAsia="SimSun" w:hAnsi="Times New Roman" w:cs="Times New Roman"/>
                 <w:sz w:val="20"/>
                 <w:szCs w:val="20"/>
               </w:rPr>
             </w:pPr>
             <w:r>
               <w:rPr>
-                <w:rFonts w:ascii="Times New Roman" w:eastAsia="宋体" w:hAnsi="Times New Roman" w:cs="Times New Roman"/>
+                <w:rFonts w:ascii="Times New Roman" w:eastAsia="SimSun" w:hAnsi="Times New Roman" w:cs="Times New Roman"/>
                 <w:sz w:val="20"/>
                 <w:szCs w:val="20"/>
               </w:rPr>
@@ -14867,14 +14867,14 @@
               <w:spacing w:after="100" w:afterAutospacing="1" w:line="259" w:lineRule="auto"/>
               <w:jc w:val="left"/>
               <w:rPr>
-                <w:rFonts w:ascii="Times New Roman" w:eastAsia="宋体" w:hAnsi="Times New Roman" w:cs="Times New Roman"/>
+                <w:rFonts w:ascii="Times New Roman" w:eastAsia="SimSun" w:hAnsi="Times New Roman" w:cs="Times New Roman"/>
                 <w:sz w:val="20"/>
                 <w:szCs w:val="20"/>
               </w:rPr>
             </w:pPr>
             <w:r>
               <w:rPr>
-                <w:rFonts w:ascii="Times New Roman" w:eastAsia="宋体" w:hAnsi="Times New Roman" w:cs="Times New Roman"/>
+                <w:rFonts w:ascii="Times New Roman" w:eastAsia="SimSun" w:hAnsi="Times New Roman" w:cs="Times New Roman"/>
                 <w:sz w:val="20"/>
                 <w:szCs w:val="20"/>
               </w:rPr>
@@ -14898,14 +14898,14 @@
               <w:spacing w:after="100" w:afterAutospacing="1" w:line="259" w:lineRule="auto"/>
               <w:jc w:val="left"/>
               <w:rPr>
-                <w:rFonts w:ascii="Times New Roman" w:eastAsia="宋体" w:hAnsi="Times New Roman" w:cs="Times New Roman"/>
+                <w:rFonts w:ascii="Times New Roman" w:eastAsia="SimSun" w:hAnsi="Times New Roman" w:cs="Times New Roman"/>
                 <w:sz w:val="20"/>
                 <w:szCs w:val="20"/>
               </w:rPr>
             </w:pPr>
             <w:r>
               <w:rPr>
-                <w:rFonts w:ascii="Times New Roman" w:eastAsia="宋体" w:hAnsi="Times New Roman" w:cs="Times New Roman"/>
+                <w:rFonts w:ascii="Times New Roman" w:eastAsia="SimSun" w:hAnsi="Times New Roman" w:cs="Times New Roman"/>
                 <w:sz w:val="20"/>
                 <w:szCs w:val="20"/>
               </w:rPr>
@@ -14929,14 +14929,14 @@
               <w:spacing w:after="100" w:afterAutospacing="1" w:line="259" w:lineRule="auto"/>
               <w:jc w:val="left"/>
               <w:rPr>
-                <w:rFonts w:ascii="Times New Roman" w:eastAsia="宋体" w:hAnsi="Times New Roman" w:cs="Times New Roman"/>
+                <w:rFonts w:ascii="Times New Roman" w:eastAsia="SimSun" w:hAnsi="Times New Roman" w:cs="Times New Roman"/>
                 <w:sz w:val="20"/>
                 <w:szCs w:val="20"/>
               </w:rPr>
             </w:pPr>
             <w:r>
               <w:rPr>
-                <w:rFonts w:ascii="Times New Roman" w:eastAsia="宋体" w:hAnsi="Times New Roman" w:cs="Times New Roman"/>
+                <w:rFonts w:ascii="Times New Roman" w:eastAsia="SimSun" w:hAnsi="Times New Roman" w:cs="Times New Roman"/>
                 <w:sz w:val="20"/>
                 <w:szCs w:val="20"/>
               </w:rPr>
@@ -14965,14 +14965,14 @@
               <w:spacing w:after="100" w:afterAutospacing="1" w:line="259" w:lineRule="auto"/>
               <w:jc w:val="left"/>
               <w:rPr>
-                <w:rFonts w:ascii="Times New Roman" w:eastAsia="宋体" w:hAnsi="Times New Roman" w:cs="Times New Roman"/>
+                <w:rFonts w:ascii="Times New Roman" w:eastAsia="SimSun" w:hAnsi="Times New Roman" w:cs="Times New Roman"/>
                 <w:sz w:val="20"/>
                 <w:szCs w:val="20"/>
               </w:rPr>
             </w:pPr>
             <w:r>
               <w:rPr>
-                <w:rFonts w:ascii="Times New Roman" w:eastAsia="宋体" w:hAnsi="Times New Roman" w:cs="Times New Roman"/>
+                <w:rFonts w:ascii="Times New Roman" w:eastAsia="SimSun" w:hAnsi="Times New Roman" w:cs="Times New Roman"/>
                 <w:sz w:val="20"/>
                 <w:szCs w:val="20"/>
               </w:rPr>
@@ -14996,14 +14996,14 @@
               <w:spacing w:after="100" w:afterAutospacing="1" w:line="259" w:lineRule="auto"/>
               <w:jc w:val="left"/>
               <w:rPr>
-                <w:rFonts w:ascii="Times New Roman" w:eastAsia="宋体" w:hAnsi="Times New Roman" w:cs="Times New Roman"/>
+                <w:rFonts w:ascii="Times New Roman" w:eastAsia="SimSun" w:hAnsi="Times New Roman" w:cs="Times New Roman"/>
                 <w:sz w:val="20"/>
                 <w:szCs w:val="20"/>
               </w:rPr>
             </w:pPr>
             <w:r>
               <w:rPr>
-                <w:rFonts w:ascii="Times New Roman" w:eastAsia="宋体" w:hAnsi="Times New Roman" w:cs="Times New Roman"/>
+                <w:rFonts w:ascii="Times New Roman" w:eastAsia="SimSun" w:hAnsi="Times New Roman" w:cs="Times New Roman"/>
                 <w:sz w:val="20"/>
                 <w:szCs w:val="20"/>
               </w:rPr>
@@ -15027,14 +15027,14 @@
               <w:spacing w:after="100" w:afterAutospacing="1" w:line="259" w:lineRule="auto"/>
               <w:jc w:val="left"/>
               <w:rPr>
-                <w:rFonts w:ascii="Times New Roman" w:eastAsia="宋体" w:hAnsi="Times New Roman" w:cs="Times New Roman"/>
+                <w:rFonts w:ascii="Times New Roman" w:eastAsia="SimSun" w:hAnsi="Times New Roman" w:cs="Times New Roman"/>
                 <w:sz w:val="20"/>
                 <w:szCs w:val="20"/>
               </w:rPr>
             </w:pPr>
             <w:r>
               <w:rPr>
-                <w:rFonts w:ascii="Times New Roman" w:eastAsia="宋体" w:hAnsi="Times New Roman" w:cs="Times New Roman"/>
+                <w:rFonts w:ascii="Times New Roman" w:eastAsia="SimSun" w:hAnsi="Times New Roman" w:cs="Times New Roman"/>
                 <w:sz w:val="20"/>
                 <w:szCs w:val="20"/>
               </w:rPr>
@@ -15063,14 +15063,14 @@
               <w:spacing w:after="100" w:afterAutospacing="1" w:line="259" w:lineRule="auto"/>
               <w:jc w:val="left"/>
               <w:rPr>
-                <w:rFonts w:ascii="Times New Roman" w:eastAsia="宋体" w:hAnsi="Times New Roman" w:cs="Times New Roman"/>
+                <w:rFonts w:ascii="Times New Roman" w:eastAsia="SimSun" w:hAnsi="Times New Roman" w:cs="Times New Roman"/>
                 <w:sz w:val="20"/>
                 <w:szCs w:val="20"/>
               </w:rPr>
             </w:pPr>
             <w:r>
               <w:rPr>
-                <w:rFonts w:ascii="Times New Roman" w:eastAsia="宋体" w:hAnsi="Times New Roman" w:cs="Times New Roman"/>
+                <w:rFonts w:ascii="Times New Roman" w:eastAsia="SimSun" w:hAnsi="Times New Roman" w:cs="Times New Roman"/>
                 <w:sz w:val="20"/>
                 <w:szCs w:val="20"/>
               </w:rPr>
@@ -15094,14 +15094,14 @@
               <w:spacing w:after="100" w:afterAutospacing="1" w:line="259" w:lineRule="auto"/>
               <w:jc w:val="left"/>
               <w:rPr>
-                <w:rFonts w:ascii="Times New Roman" w:eastAsia="宋体" w:hAnsi="Times New Roman" w:cs="Times New Roman"/>
+                <w:rFonts w:ascii="Times New Roman" w:eastAsia="SimSun" w:hAnsi="Times New Roman" w:cs="Times New Roman"/>
                 <w:sz w:val="20"/>
                 <w:szCs w:val="20"/>
               </w:rPr>
             </w:pPr>
             <w:r>
               <w:rPr>
-                <w:rFonts w:ascii="Times New Roman" w:eastAsia="宋体" w:hAnsi="Times New Roman" w:cs="Times New Roman"/>
+                <w:rFonts w:ascii="Times New Roman" w:eastAsia="SimSun" w:hAnsi="Times New Roman" w:cs="Times New Roman"/>
                 <w:sz w:val="20"/>
                 <w:szCs w:val="20"/>
               </w:rPr>
@@ -15125,14 +15125,14 @@
               <w:spacing w:after="100" w:afterAutospacing="1" w:line="259" w:lineRule="auto"/>
               <w:jc w:val="left"/>
               <w:rPr>
-                <w:rFonts w:ascii="Times New Roman" w:eastAsia="宋体" w:hAnsi="Times New Roman" w:cs="Times New Roman"/>
+                <w:rFonts w:ascii="Times New Roman" w:eastAsia="SimSun" w:hAnsi="Times New Roman" w:cs="Times New Roman"/>
                 <w:sz w:val="20"/>
                 <w:szCs w:val="20"/>
               </w:rPr>
             </w:pPr>
             <w:r>
               <w:rPr>
-                <w:rFonts w:ascii="Times New Roman" w:eastAsia="宋体" w:hAnsi="Times New Roman" w:cs="Times New Roman"/>
+                <w:rFonts w:ascii="Times New Roman" w:eastAsia="SimSun" w:hAnsi="Times New Roman" w:cs="Times New Roman"/>
                 <w:sz w:val="20"/>
                 <w:szCs w:val="20"/>
               </w:rPr>
@@ -15161,14 +15161,14 @@
               <w:spacing w:after="100" w:afterAutospacing="1" w:line="259" w:lineRule="auto"/>
               <w:jc w:val="left"/>
               <w:rPr>
-                <w:rFonts w:ascii="Times New Roman" w:eastAsia="宋体" w:hAnsi="Times New Roman" w:cs="Times New Roman"/>
+                <w:rFonts w:ascii="Times New Roman" w:eastAsia="SimSun" w:hAnsi="Times New Roman" w:cs="Times New Roman"/>
                 <w:sz w:val="20"/>
                 <w:szCs w:val="20"/>
               </w:rPr>
             </w:pPr>
             <w:r>
               <w:rPr>
-                <w:rFonts w:ascii="Times New Roman" w:eastAsia="宋体" w:hAnsi="Times New Roman" w:cs="Times New Roman"/>
+                <w:rFonts w:ascii="Times New Roman" w:eastAsia="SimSun" w:hAnsi="Times New Roman" w:cs="Times New Roman"/>
                 <w:sz w:val="20"/>
                 <w:szCs w:val="20"/>
               </w:rPr>
@@ -15192,14 +15192,14 @@
               <w:spacing w:after="100" w:afterAutospacing="1" w:line="259" w:lineRule="auto"/>
               <w:jc w:val="left"/>
               <w:rPr>
-                <w:rFonts w:ascii="Times New Roman" w:eastAsia="宋体" w:hAnsi="Times New Roman" w:cs="Times New Roman"/>
+                <w:rFonts w:ascii="Times New Roman" w:eastAsia="SimSun" w:hAnsi="Times New Roman" w:cs="Times New Roman"/>
                 <w:sz w:val="20"/>
                 <w:szCs w:val="20"/>
               </w:rPr>
             </w:pPr>
             <w:r>
               <w:rPr>
-                <w:rFonts w:ascii="Times New Roman" w:eastAsia="宋体" w:hAnsi="Times New Roman" w:cs="Times New Roman"/>
+                <w:rFonts w:ascii="Times New Roman" w:eastAsia="SimSun" w:hAnsi="Times New Roman" w:cs="Times New Roman"/>
                 <w:sz w:val="20"/>
                 <w:szCs w:val="20"/>
               </w:rPr>
@@ -15223,14 +15223,14 @@
               <w:spacing w:after="100" w:afterAutospacing="1" w:line="259" w:lineRule="auto"/>
               <w:jc w:val="left"/>
               <w:rPr>
-                <w:rFonts w:ascii="Times New Roman" w:eastAsia="宋体" w:hAnsi="Times New Roman" w:cs="Times New Roman"/>
+                <w:rFonts w:ascii="Times New Roman" w:eastAsia="SimSun" w:hAnsi="Times New Roman" w:cs="Times New Roman"/>
                 <w:sz w:val="20"/>
                 <w:szCs w:val="20"/>
               </w:rPr>
             </w:pPr>
             <w:r>
               <w:rPr>
-                <w:rFonts w:ascii="Times New Roman" w:eastAsia="宋体" w:hAnsi="Times New Roman" w:cs="Times New Roman"/>
+                <w:rFonts w:ascii="Times New Roman" w:eastAsia="SimSun" w:hAnsi="Times New Roman" w:cs="Times New Roman"/>
                 <w:sz w:val="20"/>
                 <w:szCs w:val="20"/>
               </w:rPr>
@@ -15242,9 +15242,9 @@
     </w:tbl>
     <w:p>
       <w:pPr>
-        <w:pStyle w:val="2"/>
+        <w:pStyle w:val="Heading2"/>
         <w:rPr>
-          <w:rFonts w:ascii="Times New Roman" w:eastAsia="宋体" w:hAnsi="Times New Roman" w:cs="Times New Roman"/>
+          <w:rFonts w:ascii="Times New Roman" w:eastAsia="SimSun" w:hAnsi="Times New Roman" w:cs="Times New Roman"/>
           <w:iCs/>
           <w:kern w:val="0"/>
           <w:sz w:val="20"/>
@@ -15254,7 +15254,7 @@
       <w:bookmarkStart w:id="7" w:name="_Toc50109047"/>
       <w:r>
         <w:rPr>
-          <w:rFonts w:ascii="Times New Roman" w:eastAsia="宋体" w:hAnsi="Times New Roman" w:cs="Times New Roman"/>
+          <w:rFonts w:ascii="Times New Roman" w:eastAsia="SimSun" w:hAnsi="Times New Roman" w:cs="Times New Roman"/>
           <w:iCs/>
           <w:kern w:val="0"/>
           <w:sz w:val="20"/>
@@ -15264,7 +15264,7 @@
       </w:r>
       <w:r>
         <w:rPr>
-          <w:rFonts w:ascii="Times New Roman" w:eastAsia="宋体" w:hAnsi="Times New Roman" w:cs="Times New Roman"/>
+          <w:rFonts w:ascii="Times New Roman" w:eastAsia="SimSun" w:hAnsi="Times New Roman" w:cs="Times New Roman"/>
           <w:iCs/>
           <w:kern w:val="0"/>
           <w:sz w:val="20"/>
@@ -15312,7 +15312,7 @@
         <w:spacing w:line="276" w:lineRule="auto"/>
         <w:contextualSpacing/>
         <w:rPr>
-          <w:rFonts w:ascii="Times New Roman" w:eastAsia="宋体" w:hAnsi="Times New Roman" w:cs="Times New Roman"/>
+          <w:rFonts w:ascii="Times New Roman" w:eastAsia="SimSun" w:hAnsi="Times New Roman" w:cs="Times New Roman"/>
           <w:b/>
           <w:bCs/>
           <w:kern w:val="0"/>
@@ -15322,7 +15322,7 @@
       </w:pPr>
       <w:r>
         <w:rPr>
-          <w:rFonts w:ascii="Times New Roman" w:eastAsia="宋体" w:hAnsi="Times New Roman" w:cs="Times New Roman"/>
+          <w:rFonts w:ascii="Times New Roman" w:eastAsia="SimSun" w:hAnsi="Times New Roman" w:cs="Times New Roman"/>
           <w:b/>
           <w:bCs/>
           <w:kern w:val="0"/>
@@ -15372,7 +15372,7 @@
               <w:spacing w:after="100" w:afterAutospacing="1" w:line="259" w:lineRule="auto"/>
               <w:jc w:val="left"/>
               <w:rPr>
-                <w:rFonts w:ascii="Times New Roman" w:eastAsia="宋体" w:hAnsi="Times New Roman" w:cs="Times New Roman"/>
+                <w:rFonts w:ascii="Times New Roman" w:eastAsia="SimSun" w:hAnsi="Times New Roman" w:cs="Times New Roman"/>
                 <w:b/>
                 <w:sz w:val="20"/>
                 <w:szCs w:val="20"/>
@@ -15380,7 +15380,7 @@
             </w:pPr>
             <w:r>
               <w:rPr>
-                <w:rFonts w:ascii="Times New Roman" w:eastAsia="宋体" w:hAnsi="Times New Roman" w:cs="Times New Roman"/>
+                <w:rFonts w:ascii="Times New Roman" w:eastAsia="SimSun" w:hAnsi="Times New Roman" w:cs="Times New Roman"/>
                 <w:b/>
                 <w:sz w:val="20"/>
                 <w:szCs w:val="20"/>
@@ -15405,7 +15405,7 @@
               <w:spacing w:after="100" w:afterAutospacing="1" w:line="259" w:lineRule="auto"/>
               <w:jc w:val="left"/>
               <w:rPr>
-                <w:rFonts w:ascii="Times New Roman" w:eastAsia="宋体" w:hAnsi="Times New Roman" w:cs="Times New Roman"/>
+                <w:rFonts w:ascii="Times New Roman" w:eastAsia="SimSun" w:hAnsi="Times New Roman" w:cs="Times New Roman"/>
                 <w:b/>
                 <w:sz w:val="20"/>
                 <w:szCs w:val="20"/>
@@ -15413,7 +15413,7 @@
             </w:pPr>
             <w:r>
               <w:rPr>
-                <w:rFonts w:ascii="Times New Roman" w:eastAsia="宋体" w:hAnsi="Times New Roman" w:cs="Times New Roman"/>
+                <w:rFonts w:ascii="Times New Roman" w:eastAsia="SimSun" w:hAnsi="Times New Roman" w:cs="Times New Roman"/>
                 <w:b/>
                 <w:sz w:val="20"/>
                 <w:szCs w:val="20"/>
@@ -15438,7 +15438,7 @@
               <w:spacing w:after="100" w:afterAutospacing="1" w:line="259" w:lineRule="auto"/>
               <w:jc w:val="left"/>
               <w:rPr>
-                <w:rFonts w:ascii="Times New Roman" w:eastAsia="宋体" w:hAnsi="Times New Roman" w:cs="Times New Roman"/>
+                <w:rFonts w:ascii="Times New Roman" w:eastAsia="SimSun" w:hAnsi="Times New Roman" w:cs="Times New Roman"/>
                 <w:b/>
                 <w:sz w:val="20"/>
                 <w:szCs w:val="20"/>
@@ -15446,7 +15446,7 @@
             </w:pPr>
             <w:r>
               <w:rPr>
-                <w:rFonts w:ascii="Times New Roman" w:eastAsia="宋体" w:hAnsi="Times New Roman" w:cs="Times New Roman"/>
+                <w:rFonts w:ascii="Times New Roman" w:eastAsia="SimSun" w:hAnsi="Times New Roman" w:cs="Times New Roman"/>
                 <w:b/>
                 <w:sz w:val="20"/>
                 <w:szCs w:val="20"/>
@@ -15476,7 +15476,7 @@
               <w:spacing w:after="100" w:afterAutospacing="1" w:line="259" w:lineRule="auto"/>
               <w:jc w:val="left"/>
               <w:rPr>
-                <w:rFonts w:ascii="Times New Roman" w:eastAsia="宋体" w:hAnsi="Times New Roman" w:cs="Times New Roman"/>
+                <w:rFonts w:ascii="Times New Roman" w:eastAsia="SimSun" w:hAnsi="Times New Roman" w:cs="Times New Roman"/>
                 <w:b/>
                 <w:sz w:val="20"/>
                 <w:szCs w:val="20"/>
@@ -15484,7 +15484,7 @@
             </w:pPr>
             <w:r>
               <w:rPr>
-                <w:rFonts w:ascii="Times New Roman" w:eastAsia="宋体" w:hAnsi="Times New Roman" w:cs="Times New Roman"/>
+                <w:rFonts w:ascii="Times New Roman" w:eastAsia="SimSun" w:hAnsi="Times New Roman" w:cs="Times New Roman"/>
                 <w:sz w:val="20"/>
                 <w:szCs w:val="20"/>
               </w:rPr>
@@ -15492,7 +15492,7 @@
             </w:r>
             <w:r>
               <w:rPr>
-                <w:rFonts w:ascii="Times New Roman" w:eastAsia="宋体" w:hAnsi="Times New Roman" w:cs="Times New Roman"/>
+                <w:rFonts w:ascii="Times New Roman" w:eastAsia="SimSun" w:hAnsi="Times New Roman" w:cs="Times New Roman"/>
                 <w:sz w:val="20"/>
                 <w:szCs w:val="20"/>
               </w:rPr>
@@ -15516,14 +15516,14 @@
               <w:spacing w:after="100" w:afterAutospacing="1" w:line="259" w:lineRule="auto"/>
               <w:jc w:val="left"/>
               <w:rPr>
-                <w:rFonts w:ascii="Times New Roman" w:eastAsia="宋体" w:hAnsi="Times New Roman" w:cs="Times New Roman"/>
+                <w:rFonts w:ascii="Times New Roman" w:eastAsia="SimSun" w:hAnsi="Times New Roman" w:cs="Times New Roman"/>
                 <w:sz w:val="20"/>
                 <w:szCs w:val="20"/>
               </w:rPr>
             </w:pPr>
             <w:r>
               <w:rPr>
-                <w:rFonts w:ascii="Times New Roman" w:eastAsia="宋体" w:hAnsi="Times New Roman" w:cs="Times New Roman"/>
+                <w:rFonts w:ascii="Times New Roman" w:eastAsia="SimSun" w:hAnsi="Times New Roman" w:cs="Times New Roman"/>
                 <w:sz w:val="20"/>
                 <w:szCs w:val="20"/>
               </w:rPr>
@@ -15531,7 +15531,7 @@
             </w:r>
             <w:r>
               <w:rPr>
-                <w:rFonts w:ascii="Times New Roman" w:eastAsia="宋体" w:hAnsi="Times New Roman" w:cs="Times New Roman"/>
+                <w:rFonts w:ascii="Times New Roman" w:eastAsia="SimSun" w:hAnsi="Times New Roman" w:cs="Times New Roman"/>
                 <w:sz w:val="20"/>
                 <w:szCs w:val="20"/>
               </w:rPr>
@@ -15555,14 +15555,14 @@
               <w:spacing w:after="100" w:afterAutospacing="1" w:line="259" w:lineRule="auto"/>
               <w:jc w:val="left"/>
               <w:rPr>
-                <w:rFonts w:ascii="Times New Roman" w:eastAsia="宋体" w:hAnsi="Times New Roman" w:cs="Times New Roman"/>
+                <w:rFonts w:ascii="Times New Roman" w:eastAsia="SimSun" w:hAnsi="Times New Roman" w:cs="Times New Roman"/>
                 <w:sz w:val="20"/>
                 <w:szCs w:val="20"/>
               </w:rPr>
             </w:pPr>
             <w:r>
               <w:rPr>
-                <w:rFonts w:ascii="Times New Roman" w:eastAsia="宋体" w:hAnsi="Times New Roman" w:cs="Times New Roman" w:hint="eastAsia"/>
+                <w:rFonts w:ascii="Times New Roman" w:eastAsia="SimSun" w:hAnsi="Times New Roman" w:cs="Times New Roman" w:hint="eastAsia"/>
                 <w:sz w:val="20"/>
                 <w:szCs w:val="20"/>
               </w:rPr>
@@ -15591,7 +15591,7 @@
               <w:spacing w:after="100" w:afterAutospacing="1" w:line="259" w:lineRule="auto"/>
               <w:jc w:val="left"/>
               <w:rPr>
-                <w:rFonts w:ascii="Times New Roman" w:eastAsia="宋体" w:hAnsi="Times New Roman" w:cs="Times New Roman"/>
+                <w:rFonts w:ascii="Times New Roman" w:eastAsia="SimSun" w:hAnsi="Times New Roman" w:cs="Times New Roman"/>
                 <w:b/>
                 <w:sz w:val="20"/>
                 <w:szCs w:val="20"/>
@@ -15599,7 +15599,7 @@
             </w:pPr>
             <w:r>
               <w:rPr>
-                <w:rFonts w:ascii="Times New Roman" w:eastAsia="宋体" w:hAnsi="Times New Roman" w:cs="Times New Roman"/>
+                <w:rFonts w:ascii="Times New Roman" w:eastAsia="SimSun" w:hAnsi="Times New Roman" w:cs="Times New Roman"/>
                 <w:sz w:val="20"/>
                 <w:szCs w:val="20"/>
               </w:rPr>
@@ -15623,14 +15623,14 @@
               <w:spacing w:after="100" w:afterAutospacing="1" w:line="259" w:lineRule="auto"/>
               <w:jc w:val="left"/>
               <w:rPr>
-                <w:rFonts w:ascii="Times New Roman" w:eastAsia="宋体" w:hAnsi="Times New Roman" w:cs="Times New Roman"/>
+                <w:rFonts w:ascii="Times New Roman" w:eastAsia="SimSun" w:hAnsi="Times New Roman" w:cs="Times New Roman"/>
                 <w:sz w:val="20"/>
                 <w:szCs w:val="20"/>
               </w:rPr>
             </w:pPr>
             <w:r>
               <w:rPr>
-                <w:rFonts w:ascii="Times New Roman" w:eastAsia="宋体" w:hAnsi="Times New Roman" w:cs="Times New Roman"/>
+                <w:rFonts w:ascii="Times New Roman" w:eastAsia="SimSun" w:hAnsi="Times New Roman" w:cs="Times New Roman"/>
                 <w:sz w:val="20"/>
                 <w:szCs w:val="20"/>
               </w:rPr>
@@ -15638,7 +15638,7 @@
             </w:r>
             <w:r>
               <w:rPr>
-                <w:rFonts w:ascii="Times New Roman" w:eastAsia="宋体" w:hAnsi="Times New Roman" w:cs="Times New Roman"/>
+                <w:rFonts w:ascii="Times New Roman" w:eastAsia="SimSun" w:hAnsi="Times New Roman" w:cs="Times New Roman"/>
                 <w:sz w:val="20"/>
                 <w:szCs w:val="20"/>
               </w:rPr>
@@ -15662,14 +15662,14 @@
               <w:spacing w:after="100" w:afterAutospacing="1" w:line="259" w:lineRule="auto"/>
               <w:jc w:val="left"/>
               <w:rPr>
-                <w:rFonts w:ascii="Times New Roman" w:eastAsia="宋体" w:hAnsi="Times New Roman" w:cs="Times New Roman"/>
+                <w:rFonts w:ascii="Times New Roman" w:eastAsia="SimSun" w:hAnsi="Times New Roman" w:cs="Times New Roman"/>
                 <w:sz w:val="20"/>
                 <w:szCs w:val="20"/>
               </w:rPr>
             </w:pPr>
             <w:r>
               <w:rPr>
-                <w:rFonts w:ascii="Times New Roman" w:eastAsia="宋体" w:hAnsi="Times New Roman" w:cs="Times New Roman"/>
+                <w:rFonts w:ascii="Times New Roman" w:eastAsia="SimSun" w:hAnsi="Times New Roman" w:cs="Times New Roman"/>
                 <w:sz w:val="20"/>
                 <w:szCs w:val="20"/>
               </w:rPr>
@@ -15698,14 +15698,14 @@
               <w:spacing w:after="100" w:afterAutospacing="1" w:line="259" w:lineRule="auto"/>
               <w:jc w:val="left"/>
               <w:rPr>
-                <w:rFonts w:ascii="Times New Roman" w:eastAsia="宋体" w:hAnsi="Times New Roman" w:cs="Times New Roman"/>
+                <w:rFonts w:ascii="Times New Roman" w:eastAsia="SimSun" w:hAnsi="Times New Roman" w:cs="Times New Roman"/>
                 <w:sz w:val="20"/>
                 <w:szCs w:val="20"/>
               </w:rPr>
             </w:pPr>
             <w:r>
               <w:rPr>
-                <w:rFonts w:ascii="Times New Roman" w:eastAsia="宋体" w:hAnsi="Times New Roman" w:cs="Times New Roman"/>
+                <w:rFonts w:ascii="Times New Roman" w:eastAsia="SimSun" w:hAnsi="Times New Roman" w:cs="Times New Roman"/>
                 <w:sz w:val="20"/>
                 <w:szCs w:val="20"/>
               </w:rPr>
@@ -15729,14 +15729,14 @@
               <w:spacing w:after="100" w:afterAutospacing="1" w:line="259" w:lineRule="auto"/>
               <w:jc w:val="left"/>
               <w:rPr>
-                <w:rFonts w:ascii="Times New Roman" w:eastAsia="宋体" w:hAnsi="Times New Roman" w:cs="Times New Roman"/>
+                <w:rFonts w:ascii="Times New Roman" w:eastAsia="SimSun" w:hAnsi="Times New Roman" w:cs="Times New Roman"/>
                 <w:sz w:val="20"/>
                 <w:szCs w:val="20"/>
               </w:rPr>
             </w:pPr>
             <w:r>
               <w:rPr>
-                <w:rFonts w:ascii="Times New Roman" w:eastAsia="宋体" w:hAnsi="Times New Roman" w:cs="Times New Roman"/>
+                <w:rFonts w:ascii="Times New Roman" w:eastAsia="SimSun" w:hAnsi="Times New Roman" w:cs="Times New Roman"/>
                 <w:sz w:val="20"/>
                 <w:szCs w:val="20"/>
               </w:rPr>
@@ -15744,7 +15744,7 @@
             </w:r>
             <w:r>
               <w:rPr>
-                <w:rFonts w:ascii="Times New Roman" w:eastAsia="宋体" w:hAnsi="Times New Roman" w:cs="Times New Roman"/>
+                <w:rFonts w:ascii="Times New Roman" w:eastAsia="SimSun" w:hAnsi="Times New Roman" w:cs="Times New Roman"/>
                 <w:sz w:val="20"/>
                 <w:szCs w:val="20"/>
               </w:rPr>
@@ -15752,7 +15752,7 @@
             </w:r>
             <w:r>
               <w:rPr>
-                <w:rFonts w:ascii="Times New Roman" w:eastAsia="宋体" w:hAnsi="Times New Roman" w:cs="Times New Roman"/>
+                <w:rFonts w:ascii="Times New Roman" w:eastAsia="SimSun" w:hAnsi="Times New Roman" w:cs="Times New Roman"/>
                 <w:i/>
                 <w:iCs/>
                 <w:sz w:val="20"/>
@@ -15778,14 +15778,14 @@
               <w:spacing w:after="100" w:afterAutospacing="1" w:line="259" w:lineRule="auto"/>
               <w:jc w:val="left"/>
               <w:rPr>
-                <w:rFonts w:ascii="Times New Roman" w:eastAsia="宋体" w:hAnsi="Times New Roman" w:cs="Times New Roman"/>
+                <w:rFonts w:ascii="Times New Roman" w:eastAsia="SimSun" w:hAnsi="Times New Roman" w:cs="Times New Roman"/>
                 <w:sz w:val="20"/>
                 <w:szCs w:val="20"/>
               </w:rPr>
             </w:pPr>
             <w:r>
               <w:rPr>
-                <w:rFonts w:ascii="Times New Roman" w:eastAsia="宋体" w:hAnsi="Times New Roman" w:cs="Times New Roman" w:hint="eastAsia"/>
+                <w:rFonts w:ascii="Times New Roman" w:eastAsia="SimSun" w:hAnsi="Times New Roman" w:cs="Times New Roman" w:hint="eastAsia"/>
                 <w:sz w:val="20"/>
                 <w:szCs w:val="20"/>
               </w:rPr>
@@ -15814,14 +15814,14 @@
               <w:spacing w:after="100" w:afterAutospacing="1" w:line="259" w:lineRule="auto"/>
               <w:jc w:val="left"/>
               <w:rPr>
-                <w:rFonts w:ascii="Times New Roman" w:eastAsia="宋体" w:hAnsi="Times New Roman" w:cs="Times New Roman"/>
+                <w:rFonts w:ascii="Times New Roman" w:eastAsia="SimSun" w:hAnsi="Times New Roman" w:cs="Times New Roman"/>
                 <w:sz w:val="20"/>
                 <w:szCs w:val="20"/>
               </w:rPr>
             </w:pPr>
             <w:r>
               <w:rPr>
-                <w:rFonts w:ascii="Times New Roman" w:eastAsia="宋体" w:hAnsi="Times New Roman" w:cs="Times New Roman"/>
+                <w:rFonts w:ascii="Times New Roman" w:eastAsia="SimSun" w:hAnsi="Times New Roman" w:cs="Times New Roman"/>
                 <w:sz w:val="20"/>
                 <w:szCs w:val="20"/>
               </w:rPr>
@@ -15830,7 +15830,7 @@
             </w:r>
             <w:r>
               <w:rPr>
-                <w:rFonts w:ascii="Times New Roman" w:eastAsia="宋体" w:hAnsi="Times New Roman" w:cs="Times New Roman"/>
+                <w:rFonts w:ascii="Times New Roman" w:eastAsia="SimSun" w:hAnsi="Times New Roman" w:cs="Times New Roman"/>
                 <w:sz w:val="20"/>
                 <w:szCs w:val="20"/>
               </w:rPr>
@@ -15854,14 +15854,14 @@
               <w:spacing w:after="100" w:afterAutospacing="1" w:line="259" w:lineRule="auto"/>
               <w:jc w:val="left"/>
               <w:rPr>
-                <w:rFonts w:ascii="Times New Roman" w:eastAsia="宋体" w:hAnsi="Times New Roman" w:cs="Times New Roman"/>
+                <w:rFonts w:ascii="Times New Roman" w:eastAsia="SimSun" w:hAnsi="Times New Roman" w:cs="Times New Roman"/>
                 <w:sz w:val="20"/>
                 <w:szCs w:val="20"/>
               </w:rPr>
             </w:pPr>
             <w:r>
               <w:rPr>
-                <w:rFonts w:ascii="Times New Roman" w:eastAsia="宋体" w:hAnsi="Times New Roman" w:cs="Times New Roman"/>
+                <w:rFonts w:ascii="Times New Roman" w:eastAsia="SimSun" w:hAnsi="Times New Roman" w:cs="Times New Roman"/>
                 <w:sz w:val="20"/>
                 <w:szCs w:val="20"/>
               </w:rPr>
@@ -15869,7 +15869,7 @@
             </w:r>
             <w:r>
               <w:rPr>
-                <w:rFonts w:ascii="Times New Roman" w:eastAsia="宋体" w:hAnsi="Times New Roman" w:cs="Times New Roman"/>
+                <w:rFonts w:ascii="Times New Roman" w:eastAsia="SimSun" w:hAnsi="Times New Roman" w:cs="Times New Roman"/>
                 <w:sz w:val="20"/>
                 <w:szCs w:val="20"/>
               </w:rPr>
@@ -15877,7 +15877,7 @@
             </w:r>
             <w:r>
               <w:rPr>
-                <w:rFonts w:ascii="Times New Roman" w:eastAsia="宋体" w:hAnsi="Times New Roman" w:cs="Times New Roman"/>
+                <w:rFonts w:ascii="Times New Roman" w:eastAsia="SimSun" w:hAnsi="Times New Roman" w:cs="Times New Roman"/>
                 <w:sz w:val="20"/>
                 <w:szCs w:val="20"/>
               </w:rPr>
@@ -15885,7 +15885,7 @@
             </w:r>
             <w:r>
               <w:rPr>
-                <w:rFonts w:ascii="Times New Roman" w:eastAsia="宋体" w:hAnsi="Times New Roman" w:cs="Times New Roman"/>
+                <w:rFonts w:ascii="Times New Roman" w:eastAsia="SimSun" w:hAnsi="Times New Roman" w:cs="Times New Roman"/>
                 <w:i/>
                 <w:iCs/>
                 <w:sz w:val="20"/>
@@ -15911,14 +15911,14 @@
               <w:spacing w:after="100" w:afterAutospacing="1" w:line="259" w:lineRule="auto"/>
               <w:jc w:val="left"/>
               <w:rPr>
-                <w:rFonts w:ascii="Times New Roman" w:eastAsia="宋体" w:hAnsi="Times New Roman" w:cs="Times New Roman"/>
+                <w:rFonts w:ascii="Times New Roman" w:eastAsia="SimSun" w:hAnsi="Times New Roman" w:cs="Times New Roman"/>
                 <w:sz w:val="20"/>
                 <w:szCs w:val="20"/>
               </w:rPr>
             </w:pPr>
             <w:r>
               <w:rPr>
-                <w:rFonts w:ascii="Times New Roman" w:eastAsia="宋体" w:hAnsi="Times New Roman" w:cs="Times New Roman" w:hint="eastAsia"/>
+                <w:rFonts w:ascii="Times New Roman" w:eastAsia="SimSun" w:hAnsi="Times New Roman" w:cs="Times New Roman" w:hint="eastAsia"/>
                 <w:sz w:val="20"/>
                 <w:szCs w:val="20"/>
               </w:rPr>
@@ -15947,14 +15947,14 @@
               <w:spacing w:after="100" w:afterAutospacing="1" w:line="259" w:lineRule="auto"/>
               <w:jc w:val="left"/>
               <w:rPr>
-                <w:rFonts w:ascii="Times New Roman" w:eastAsia="宋体" w:hAnsi="Times New Roman" w:cs="Times New Roman"/>
+                <w:rFonts w:ascii="Times New Roman" w:eastAsia="SimSun" w:hAnsi="Times New Roman" w:cs="Times New Roman"/>
                 <w:sz w:val="20"/>
                 <w:szCs w:val="20"/>
               </w:rPr>
             </w:pPr>
             <w:r>
               <w:rPr>
-                <w:rFonts w:ascii="Times New Roman" w:eastAsia="宋体" w:hAnsi="Times New Roman" w:cs="Times New Roman"/>
+                <w:rFonts w:ascii="Times New Roman" w:eastAsia="SimSun" w:hAnsi="Times New Roman" w:cs="Times New Roman"/>
                 <w:sz w:val="20"/>
                 <w:szCs w:val="20"/>
               </w:rPr>
@@ -15978,14 +15978,14 @@
               <w:spacing w:after="100" w:afterAutospacing="1" w:line="259" w:lineRule="auto"/>
               <w:jc w:val="left"/>
               <w:rPr>
-                <w:rFonts w:ascii="Times New Roman" w:eastAsia="宋体" w:hAnsi="Times New Roman" w:cs="Times New Roman"/>
+                <w:rFonts w:ascii="Times New Roman" w:eastAsia="SimSun" w:hAnsi="Times New Roman" w:cs="Times New Roman"/>
                 <w:sz w:val="20"/>
                 <w:szCs w:val="20"/>
               </w:rPr>
             </w:pPr>
             <w:r>
               <w:rPr>
-                <w:rFonts w:ascii="Times New Roman" w:eastAsia="宋体" w:hAnsi="Times New Roman" w:cs="Times New Roman"/>
+                <w:rFonts w:ascii="Times New Roman" w:eastAsia="SimSun" w:hAnsi="Times New Roman" w:cs="Times New Roman"/>
                 <w:sz w:val="20"/>
                 <w:szCs w:val="20"/>
               </w:rPr>
@@ -15993,7 +15993,7 @@
             </w:r>
             <w:r>
               <w:rPr>
-                <w:rFonts w:ascii="Times New Roman" w:eastAsia="宋体" w:hAnsi="Times New Roman" w:cs="Times New Roman"/>
+                <w:rFonts w:ascii="Times New Roman" w:eastAsia="SimSun" w:hAnsi="Times New Roman" w:cs="Times New Roman"/>
                 <w:i/>
                 <w:iCs/>
                 <w:sz w:val="20"/>
@@ -16019,14 +16019,14 @@
               <w:spacing w:after="100" w:afterAutospacing="1" w:line="259" w:lineRule="auto"/>
               <w:jc w:val="left"/>
               <w:rPr>
-                <w:rFonts w:ascii="Times New Roman" w:eastAsia="宋体" w:hAnsi="Times New Roman" w:cs="Times New Roman"/>
+                <w:rFonts w:ascii="Times New Roman" w:eastAsia="SimSun" w:hAnsi="Times New Roman" w:cs="Times New Roman"/>
                 <w:sz w:val="20"/>
                 <w:szCs w:val="20"/>
               </w:rPr>
             </w:pPr>
             <w:r>
               <w:rPr>
-                <w:rFonts w:ascii="Times New Roman" w:eastAsia="宋体" w:hAnsi="Times New Roman" w:cs="Times New Roman"/>
+                <w:rFonts w:ascii="Times New Roman" w:eastAsia="SimSun" w:hAnsi="Times New Roman" w:cs="Times New Roman"/>
                 <w:sz w:val="20"/>
                 <w:szCs w:val="20"/>
               </w:rPr>
@@ -16055,14 +16055,14 @@
               <w:spacing w:after="100" w:afterAutospacing="1" w:line="259" w:lineRule="auto"/>
               <w:jc w:val="left"/>
               <w:rPr>
-                <w:rFonts w:ascii="Times New Roman" w:eastAsia="宋体" w:hAnsi="Times New Roman" w:cs="Times New Roman"/>
+                <w:rFonts w:ascii="Times New Roman" w:eastAsia="SimSun" w:hAnsi="Times New Roman" w:cs="Times New Roman"/>
                 <w:sz w:val="20"/>
                 <w:szCs w:val="20"/>
               </w:rPr>
             </w:pPr>
             <w:r>
               <w:rPr>
-                <w:rFonts w:ascii="Times New Roman" w:eastAsia="宋体" w:hAnsi="Times New Roman" w:cs="Times New Roman"/>
+                <w:rFonts w:ascii="Times New Roman" w:eastAsia="SimSun" w:hAnsi="Times New Roman" w:cs="Times New Roman"/>
                 <w:sz w:val="20"/>
                 <w:szCs w:val="20"/>
               </w:rPr>
@@ -16086,14 +16086,14 @@
               <w:spacing w:after="100" w:afterAutospacing="1" w:line="259" w:lineRule="auto"/>
               <w:jc w:val="left"/>
               <w:rPr>
-                <w:rFonts w:ascii="Times New Roman" w:eastAsia="宋体" w:hAnsi="Times New Roman" w:cs="Times New Roman"/>
+                <w:rFonts w:ascii="Times New Roman" w:eastAsia="SimSun" w:hAnsi="Times New Roman" w:cs="Times New Roman"/>
                 <w:sz w:val="20"/>
                 <w:szCs w:val="20"/>
               </w:rPr>
             </w:pPr>
             <w:r>
               <w:rPr>
-                <w:rFonts w:ascii="Times New Roman" w:eastAsia="宋体" w:hAnsi="Times New Roman" w:cs="Times New Roman"/>
+                <w:rFonts w:ascii="Times New Roman" w:eastAsia="SimSun" w:hAnsi="Times New Roman" w:cs="Times New Roman"/>
                 <w:sz w:val="20"/>
                 <w:szCs w:val="20"/>
               </w:rPr>
@@ -16101,7 +16101,7 @@
             </w:r>
             <w:r>
               <w:rPr>
-                <w:rFonts w:ascii="Times New Roman" w:eastAsia="宋体" w:hAnsi="Times New Roman" w:cs="Times New Roman"/>
+                <w:rFonts w:ascii="Times New Roman" w:eastAsia="SimSun" w:hAnsi="Times New Roman" w:cs="Times New Roman"/>
                 <w:i/>
                 <w:iCs/>
                 <w:sz w:val="20"/>
@@ -16127,14 +16127,14 @@
               <w:spacing w:after="100" w:afterAutospacing="1" w:line="259" w:lineRule="auto"/>
               <w:jc w:val="left"/>
               <w:rPr>
-                <w:rFonts w:ascii="Times New Roman" w:eastAsia="宋体" w:hAnsi="Times New Roman" w:cs="Times New Roman"/>
+                <w:rFonts w:ascii="Times New Roman" w:eastAsia="SimSun" w:hAnsi="Times New Roman" w:cs="Times New Roman"/>
                 <w:sz w:val="20"/>
                 <w:szCs w:val="20"/>
               </w:rPr>
             </w:pPr>
             <w:r>
               <w:rPr>
-                <w:rFonts w:ascii="Times New Roman" w:eastAsia="宋体" w:hAnsi="Times New Roman" w:cs="Times New Roman"/>
+                <w:rFonts w:ascii="Times New Roman" w:eastAsia="SimSun" w:hAnsi="Times New Roman" w:cs="Times New Roman"/>
                 <w:sz w:val="20"/>
                 <w:szCs w:val="20"/>
               </w:rPr>
@@ -16163,14 +16163,14 @@
               <w:spacing w:after="100" w:afterAutospacing="1" w:line="259" w:lineRule="auto"/>
               <w:jc w:val="left"/>
               <w:rPr>
-                <w:rFonts w:ascii="Times New Roman" w:eastAsia="宋体" w:hAnsi="Times New Roman" w:cs="Times New Roman"/>
+                <w:rFonts w:ascii="Times New Roman" w:eastAsia="SimSun" w:hAnsi="Times New Roman" w:cs="Times New Roman"/>
                 <w:sz w:val="20"/>
                 <w:szCs w:val="20"/>
               </w:rPr>
             </w:pPr>
             <w:r>
               <w:rPr>
-                <w:rFonts w:ascii="Times New Roman" w:eastAsia="宋体" w:hAnsi="Times New Roman" w:cs="Times New Roman"/>
+                <w:rFonts w:ascii="Times New Roman" w:eastAsia="SimSun" w:hAnsi="Times New Roman" w:cs="Times New Roman"/>
                 <w:sz w:val="20"/>
                 <w:szCs w:val="20"/>
               </w:rPr>
@@ -16194,14 +16194,14 @@
               <w:spacing w:after="100" w:afterAutospacing="1" w:line="259" w:lineRule="auto"/>
               <w:jc w:val="left"/>
               <w:rPr>
-                <w:rFonts w:ascii="Times New Roman" w:eastAsia="宋体" w:hAnsi="Times New Roman" w:cs="Times New Roman"/>
+                <w:rFonts w:ascii="Times New Roman" w:eastAsia="SimSun" w:hAnsi="Times New Roman" w:cs="Times New Roman"/>
                 <w:sz w:val="20"/>
                 <w:szCs w:val="20"/>
               </w:rPr>
             </w:pPr>
             <w:r>
               <w:rPr>
-                <w:rFonts w:ascii="Times New Roman" w:eastAsia="宋体" w:hAnsi="Times New Roman" w:cs="Times New Roman"/>
+                <w:rFonts w:ascii="Times New Roman" w:eastAsia="SimSun" w:hAnsi="Times New Roman" w:cs="Times New Roman"/>
                 <w:sz w:val="20"/>
                 <w:szCs w:val="20"/>
               </w:rPr>
@@ -16225,14 +16225,14 @@
               <w:spacing w:after="100" w:afterAutospacing="1" w:line="259" w:lineRule="auto"/>
               <w:jc w:val="left"/>
               <w:rPr>
-                <w:rFonts w:ascii="Times New Roman" w:eastAsia="宋体" w:hAnsi="Times New Roman" w:cs="Times New Roman"/>
+                <w:rFonts w:ascii="Times New Roman" w:eastAsia="SimSun" w:hAnsi="Times New Roman" w:cs="Times New Roman"/>
                 <w:sz w:val="20"/>
                 <w:szCs w:val="20"/>
               </w:rPr>
             </w:pPr>
             <w:r>
               <w:rPr>
-                <w:rFonts w:ascii="Times New Roman" w:eastAsia="宋体" w:hAnsi="Times New Roman" w:cs="Times New Roman"/>
+                <w:rFonts w:ascii="Times New Roman" w:eastAsia="SimSun" w:hAnsi="Times New Roman" w:cs="Times New Roman"/>
                 <w:sz w:val="20"/>
                 <w:szCs w:val="20"/>
               </w:rPr>
@@ -16261,14 +16261,14 @@
               <w:spacing w:after="100" w:afterAutospacing="1" w:line="259" w:lineRule="auto"/>
               <w:jc w:val="left"/>
               <w:rPr>
-                <w:rFonts w:ascii="Times New Roman" w:eastAsia="宋体" w:hAnsi="Times New Roman" w:cs="Times New Roman"/>
+                <w:rFonts w:ascii="Times New Roman" w:eastAsia="SimSun" w:hAnsi="Times New Roman" w:cs="Times New Roman"/>
                 <w:sz w:val="20"/>
                 <w:szCs w:val="20"/>
               </w:rPr>
             </w:pPr>
             <w:r>
               <w:rPr>
-                <w:rFonts w:ascii="Times New Roman" w:eastAsia="宋体" w:hAnsi="Times New Roman" w:cs="Times New Roman" w:hint="eastAsia"/>
+                <w:rFonts w:ascii="Times New Roman" w:eastAsia="SimSun" w:hAnsi="Times New Roman" w:cs="Times New Roman" w:hint="eastAsia"/>
                 <w:sz w:val="20"/>
                 <w:szCs w:val="20"/>
               </w:rPr>
@@ -16276,7 +16276,7 @@
             </w:r>
             <w:r>
               <w:rPr>
-                <w:rFonts w:ascii="Times New Roman" w:eastAsia="宋体" w:hAnsi="Times New Roman" w:cs="Times New Roman"/>
+                <w:rFonts w:ascii="Times New Roman" w:eastAsia="SimSun" w:hAnsi="Times New Roman" w:cs="Times New Roman"/>
                 <w:sz w:val="20"/>
                 <w:szCs w:val="20"/>
               </w:rPr>
@@ -16300,14 +16300,14 @@
               <w:spacing w:after="100" w:afterAutospacing="1" w:line="259" w:lineRule="auto"/>
               <w:jc w:val="left"/>
               <w:rPr>
-                <w:rFonts w:ascii="Times New Roman" w:eastAsia="宋体" w:hAnsi="Times New Roman" w:cs="Times New Roman"/>
+                <w:rFonts w:ascii="Times New Roman" w:eastAsia="SimSun" w:hAnsi="Times New Roman" w:cs="Times New Roman"/>
                 <w:sz w:val="20"/>
                 <w:szCs w:val="20"/>
               </w:rPr>
             </w:pPr>
             <w:r>
               <w:rPr>
-                <w:rFonts w:ascii="Times New Roman" w:eastAsia="宋体" w:hAnsi="Times New Roman" w:cs="Times New Roman"/>
+                <w:rFonts w:ascii="Times New Roman" w:eastAsia="SimSun" w:hAnsi="Times New Roman" w:cs="Times New Roman"/>
                 <w:sz w:val="20"/>
                 <w:szCs w:val="20"/>
               </w:rPr>
@@ -16331,14 +16331,14 @@
               <w:spacing w:after="100" w:afterAutospacing="1" w:line="259" w:lineRule="auto"/>
               <w:jc w:val="left"/>
               <w:rPr>
-                <w:rFonts w:ascii="Times New Roman" w:eastAsia="宋体" w:hAnsi="Times New Roman" w:cs="Times New Roman"/>
+                <w:rFonts w:ascii="Times New Roman" w:eastAsia="SimSun" w:hAnsi="Times New Roman" w:cs="Times New Roman"/>
                 <w:sz w:val="20"/>
                 <w:szCs w:val="20"/>
               </w:rPr>
             </w:pPr>
             <w:r>
               <w:rPr>
-                <w:rFonts w:ascii="Times New Roman" w:eastAsia="宋体" w:hAnsi="Times New Roman" w:cs="Times New Roman" w:hint="eastAsia"/>
+                <w:rFonts w:ascii="Times New Roman" w:eastAsia="SimSun" w:hAnsi="Times New Roman" w:cs="Times New Roman" w:hint="eastAsia"/>
                 <w:sz w:val="20"/>
                 <w:szCs w:val="20"/>
               </w:rPr>
@@ -16361,7 +16361,7 @@
     </w:p>
     <w:p>
       <w:pPr>
-        <w:pStyle w:val="1"/>
+        <w:pStyle w:val="Heading1"/>
         <w:numPr>
           <w:ilvl w:val="0"/>
           <w:numId w:val="6"/>
@@ -16376,7 +16376,7 @@
       </w:pPr>
       <w:r>
         <w:rPr>
-          <w:rFonts w:ascii="Times New Roman" w:eastAsia="宋体" w:hAnsi="Times New Roman" w:cs="Times New Roman"/>
+          <w:rFonts w:ascii="Times New Roman" w:eastAsia="SimSun" w:hAnsi="Times New Roman" w:cs="Times New Roman"/>
           <w:sz w:val="24"/>
           <w:szCs w:val="20"/>
         </w:rPr>
@@ -16582,7 +16582,7 @@
               <w:spacing w:line="276" w:lineRule="auto"/>
               <w:jc w:val="left"/>
               <w:rPr>
-                <w:rFonts w:ascii="Times New Roman" w:eastAsia="宋体" w:hAnsi="Times New Roman"/>
+                <w:rFonts w:ascii="Times New Roman" w:eastAsia="SimSun" w:hAnsi="Times New Roman"/>
                 <w:color w:val="000000"/>
                 <w:kern w:val="0"/>
                 <w:sz w:val="24"/>
@@ -16591,7 +16591,7 @@
             </w:pPr>
             <w:r>
               <w:rPr>
-                <w:rFonts w:ascii="Times New Roman" w:eastAsia="宋体" w:hAnsi="Times New Roman"/>
+                <w:rFonts w:ascii="Times New Roman" w:eastAsia="SimSun" w:hAnsi="Times New Roman"/>
                 <w:color w:val="000000"/>
                 <w:kern w:val="0"/>
                 <w:sz w:val="24"/>
@@ -16641,7 +16641,7 @@
               <w:spacing w:line="276" w:lineRule="auto"/>
               <w:jc w:val="left"/>
               <w:rPr>
-                <w:rFonts w:ascii="Times New Roman" w:eastAsia="宋体" w:hAnsi="Times New Roman"/>
+                <w:rFonts w:ascii="Times New Roman" w:eastAsia="SimSun" w:hAnsi="Times New Roman"/>
                 <w:color w:val="000000"/>
                 <w:kern w:val="0"/>
                 <w:sz w:val="24"/>
@@ -16650,7 +16650,7 @@
             </w:pPr>
             <w:r>
               <w:rPr>
-                <w:rFonts w:ascii="Times New Roman" w:eastAsia="宋体" w:hAnsi="Times New Roman"/>
+                <w:rFonts w:ascii="Times New Roman" w:eastAsia="SimSun" w:hAnsi="Times New Roman"/>
                 <w:color w:val="000000"/>
                 <w:kern w:val="0"/>
                 <w:sz w:val="24"/>
@@ -16747,7 +16747,7 @@
         <w:spacing w:line="276" w:lineRule="auto"/>
         <w:contextualSpacing/>
         <w:rPr>
-          <w:rFonts w:ascii="Times New Roman" w:hAnsi="Times New Roman" w:cs="Times New Roman" w:hint="eastAsia"/>
+          <w:rFonts w:ascii="Times New Roman" w:hAnsi="Times New Roman" w:cs="Times New Roman"/>
           <w:sz w:val="20"/>
           <w:szCs w:val="20"/>
         </w:rPr>
@@ -16926,7 +16926,7 @@
               <w:spacing w:line="276" w:lineRule="auto"/>
               <w:jc w:val="left"/>
               <w:rPr>
-                <w:rFonts w:ascii="Times New Roman" w:eastAsia="宋体" w:hAnsi="Times New Roman"/>
+                <w:rFonts w:ascii="Times New Roman" w:eastAsia="SimSun" w:hAnsi="Times New Roman"/>
                 <w:color w:val="000000"/>
                 <w:kern w:val="0"/>
                 <w:sz w:val="24"/>
@@ -16935,7 +16935,7 @@
             </w:pPr>
             <w:r>
               <w:rPr>
-                <w:rFonts w:ascii="Times New Roman" w:eastAsia="宋体" w:hAnsi="Times New Roman"/>
+                <w:rFonts w:ascii="Times New Roman" w:eastAsia="SimSun" w:hAnsi="Times New Roman"/>
                 <w:color w:val="000000"/>
                 <w:kern w:val="0"/>
                 <w:sz w:val="24"/>
@@ -16985,7 +16985,7 @@
               <w:spacing w:line="276" w:lineRule="auto"/>
               <w:jc w:val="left"/>
               <w:rPr>
-                <w:rFonts w:ascii="Times New Roman" w:eastAsia="宋体" w:hAnsi="Times New Roman"/>
+                <w:rFonts w:ascii="Times New Roman" w:eastAsia="SimSun" w:hAnsi="Times New Roman"/>
                 <w:color w:val="000000"/>
                 <w:kern w:val="0"/>
                 <w:sz w:val="24"/>
@@ -16994,7 +16994,7 @@
             </w:pPr>
             <w:r>
               <w:rPr>
-                <w:rFonts w:ascii="Times New Roman" w:eastAsia="宋体" w:hAnsi="Times New Roman"/>
+                <w:rFonts w:ascii="Times New Roman" w:eastAsia="SimSun" w:hAnsi="Times New Roman"/>
                 <w:color w:val="000000"/>
                 <w:kern w:val="0"/>
                 <w:sz w:val="24"/>
@@ -17004,7 +17004,7 @@
             </w:r>
             <w:r>
               <w:rPr>
-                <w:rFonts w:ascii="Times New Roman" w:eastAsia="宋体" w:hAnsi="Times New Roman"/>
+                <w:rFonts w:ascii="Times New Roman" w:eastAsia="SimSun" w:hAnsi="Times New Roman"/>
                 <w:color w:val="000000"/>
                 <w:kern w:val="0"/>
                 <w:sz w:val="24"/>
@@ -17157,7 +17157,7 @@
     </w:p>
     <w:p>
       <w:pPr>
-        <w:pStyle w:val="1"/>
+        <w:pStyle w:val="Heading1"/>
         <w:numPr>
           <w:ilvl w:val="0"/>
           <w:numId w:val="6"/>
@@ -18229,17 +18229,17 @@
           <w:sz w:val="20"/>
           <w:szCs w:val="20"/>
         </w:rPr>
-        <w:object w:dxaOrig="9481" w:dyaOrig="5401">
-          <v:shape id="_x0000_i1027" type="#_x0000_t75" style="width:391pt;height:219.5pt" o:ole="">
+        <w:object w:dxaOrig="9481" w:dyaOrig="5401" w14:anchorId="507C5375">
+          <v:shape id="_x0000_i1025" type="#_x0000_t75" style="width:390.9pt;height:219.7pt" o:ole="">
             <v:imagedata r:id="rId51" o:title=""/>
           </v:shape>
-          <o:OLEObject Type="Embed" ProgID="Visio.Drawing.15" ShapeID="_x0000_i1027" DrawAspect="Content" ObjectID="_1667243171" r:id="rId52"/>
+          <o:OLEObject Type="Embed" ProgID="Visio.Drawing.15" ShapeID="_x0000_i1025" DrawAspect="Content" ObjectID="_1667637441" r:id="rId52"/>
         </w:object>
       </w:r>
     </w:p>
     <w:p>
       <w:pPr>
-        <w:pStyle w:val="2"/>
+        <w:pStyle w:val="Heading2"/>
         <w:keepNext w:val="0"/>
         <w:keepLines w:val="0"/>
         <w:widowControl/>
@@ -18321,7 +18321,7 @@
       <m:oMath>
         <m:r>
           <w:rPr>
-            <w:rFonts w:ascii="Cambria Math" w:eastAsia="等线" w:hAnsi="Cambria Math" w:cs="Times New Roman"/>
+            <w:rFonts w:ascii="Cambria Math" w:eastAsia="DengXian" w:hAnsi="Cambria Math" w:cs="Times New Roman"/>
             <w:sz w:val="20"/>
             <w:szCs w:val="20"/>
           </w:rPr>
@@ -18340,7 +18340,7 @@
       <m:oMath>
         <m:r>
           <w:rPr>
-            <w:rFonts w:ascii="Cambria Math" w:eastAsia="等线" w:hAnsi="Cambria Math" w:cs="Times New Roman"/>
+            <w:rFonts w:ascii="Cambria Math" w:eastAsia="DengXian" w:hAnsi="Cambria Math" w:cs="Times New Roman"/>
             <w:sz w:val="20"/>
             <w:szCs w:val="20"/>
           </w:rPr>
@@ -18367,7 +18367,7 @@
       <m:oMath>
         <m:r>
           <w:rPr>
-            <w:rFonts w:ascii="Cambria Math" w:eastAsia="等线" w:hAnsi="Cambria Math" w:cs="Times New Roman"/>
+            <w:rFonts w:ascii="Cambria Math" w:eastAsia="DengXian" w:hAnsi="Cambria Math" w:cs="Times New Roman"/>
             <w:sz w:val="20"/>
             <w:szCs w:val="20"/>
           </w:rPr>
@@ -18386,7 +18386,7 @@
       <m:oMath>
         <m:r>
           <w:rPr>
-            <w:rFonts w:ascii="Cambria Math" w:eastAsia="等线" w:hAnsi="Cambria Math" w:cs="Times New Roman"/>
+            <w:rFonts w:ascii="Cambria Math" w:eastAsia="DengXian" w:hAnsi="Cambria Math" w:cs="Times New Roman"/>
             <w:sz w:val="20"/>
             <w:szCs w:val="20"/>
           </w:rPr>
@@ -18396,7 +18396,7 @@
           <m:dPr>
             <m:ctrlPr>
               <w:rPr>
-                <w:rFonts w:ascii="Cambria Math" w:eastAsia="等线" w:hAnsi="Cambria Math" w:cs="Times New Roman"/>
+                <w:rFonts w:ascii="Cambria Math" w:eastAsia="DengXian" w:hAnsi="Cambria Math" w:cs="Times New Roman"/>
                 <w:i/>
                 <w:sz w:val="20"/>
                 <w:szCs w:val="20"/>
@@ -18406,7 +18406,7 @@
           <m:e>
             <m:r>
               <w:rPr>
-                <w:rFonts w:ascii="Cambria Math" w:eastAsia="等线" w:hAnsi="Cambria Math" w:cs="Times New Roman"/>
+                <w:rFonts w:ascii="Cambria Math" w:eastAsia="DengXian" w:hAnsi="Cambria Math" w:cs="Times New Roman"/>
                 <w:sz w:val="20"/>
                 <w:szCs w:val="20"/>
               </w:rPr>
@@ -18507,7 +18507,7 @@
     </w:p>
     <w:p>
       <w:pPr>
-        <w:pStyle w:val="aa"/>
+        <w:pStyle w:val="Caption"/>
         <w:spacing w:line="240" w:lineRule="auto"/>
         <w:rPr>
           <w:rFonts w:ascii="Times New Roman" w:hAnsi="Times New Roman" w:cs="Times New Roman"/>
@@ -18529,7 +18529,7 @@
     </w:p>
     <w:tbl>
       <w:tblPr>
-        <w:tblStyle w:val="a9"/>
+        <w:tblStyle w:val="TableGrid"/>
         <w:tblW w:w="0" w:type="auto"/>
         <w:tblBorders>
           <w:left w:val="none" w:sz="0" w:space="0" w:color="auto"/>
@@ -18729,7 +18729,25 @@
                 <w:szCs w:val="20"/>
                 <w:lang w:eastAsia="zh-CN"/>
               </w:rPr>
-              <w:t>number_of_assgnment_iterations</w:t>
+              <w:t>number_of_</w:t>
+            </w:r>
+            <w:r>
+              <w:rPr>
+                <w:rFonts w:ascii="Times New Roman" w:hAnsi="Times New Roman" w:cs="Times New Roman"/>
+                <w:sz w:val="20"/>
+                <w:szCs w:val="20"/>
+                <w:lang w:eastAsia="zh-CN"/>
+              </w:rPr>
+              <w:t>assi</w:t>
+            </w:r>
+            <w:r>
+              <w:rPr>
+                <w:rFonts w:ascii="Times New Roman" w:hAnsi="Times New Roman" w:cs="Times New Roman"/>
+                <w:sz w:val="20"/>
+                <w:szCs w:val="20"/>
+                <w:lang w:eastAsia="zh-CN"/>
+              </w:rPr>
+              <w:t>gnment_iterations</w:t>
             </w:r>
             <w:r>
               <w:rPr>
@@ -18916,16 +18934,7 @@
                   <w:szCs w:val="20"/>
                   <w:lang w:eastAsia="zh-CN"/>
                 </w:rPr>
-                <m:t>L</m:t>
-              </m:r>
-              <m:r>
-                <w:rPr>
-                  <w:rFonts w:ascii="Cambria Math" w:hAnsi="Cambria Math" w:cs="Times New Roman"/>
-                  <w:sz w:val="20"/>
-                  <w:szCs w:val="20"/>
-                  <w:lang w:eastAsia="zh-CN"/>
-                </w:rPr>
-                <m:t xml:space="preserve"> </m:t>
+                <m:t xml:space="preserve">L </m:t>
               </m:r>
             </m:oMath>
             <w:r>
@@ -19045,25 +19054,23 @@
             <w:pPr>
               <w:ind w:firstLine="400"/>
               <w:rPr>
-                <w:rFonts w:ascii="Times New Roman" w:eastAsiaTheme="minorEastAsia" w:hAnsi="Times New Roman" w:cs="Times New Roman" w:hint="eastAsia"/>
-                <w:iCs/>
-                <w:sz w:val="20"/>
-                <w:szCs w:val="20"/>
-                <w:lang w:eastAsia="zh-CN"/>
-              </w:rPr>
-            </w:pPr>
-            <w:r>
-              <w:rPr>
                 <w:rFonts w:ascii="Times New Roman" w:eastAsiaTheme="minorEastAsia" w:hAnsi="Times New Roman" w:cs="Times New Roman"/>
                 <w:iCs/>
                 <w:sz w:val="20"/>
                 <w:szCs w:val="20"/>
                 <w:lang w:eastAsia="zh-CN"/>
               </w:rPr>
+            </w:pPr>
+            <w:r>
+              <w:rPr>
+                <w:rFonts w:ascii="Times New Roman" w:eastAsiaTheme="minorEastAsia" w:hAnsi="Times New Roman" w:cs="Times New Roman"/>
+                <w:iCs/>
+                <w:sz w:val="20"/>
+                <w:szCs w:val="20"/>
+                <w:lang w:eastAsia="zh-CN"/>
+              </w:rPr>
               <w:t xml:space="preserve">        Update the link volume</w:t>
             </w:r>
-            <w:bookmarkStart w:id="10" w:name="_GoBack"/>
-            <w:bookmarkEnd w:id="10"/>
           </w:p>
         </w:tc>
       </w:tr>
@@ -19076,7 +19083,7 @@
           <w:p>
             <w:pPr>
               <w:rPr>
-                <w:rFonts w:ascii="Times New Roman" w:hAnsi="Times New Roman" w:cs="Times New Roman" w:hint="eastAsia"/>
+                <w:rFonts w:ascii="Times New Roman" w:hAnsi="Times New Roman" w:cs="Times New Roman"/>
                 <w:b/>
                 <w:sz w:val="20"/>
                 <w:szCs w:val="20"/>
@@ -19324,7 +19331,25 @@
                 <w:szCs w:val="20"/>
                 <w:lang w:eastAsia="zh-CN"/>
               </w:rPr>
-              <w:t xml:space="preserve"> depature</w:t>
+              <w:t xml:space="preserve"> depa</w:t>
+            </w:r>
+            <w:r>
+              <w:rPr>
+                <w:rFonts w:ascii="Times New Roman" w:hAnsi="Times New Roman" w:cs="Times New Roman"/>
+                <w:sz w:val="20"/>
+                <w:szCs w:val="20"/>
+                <w:lang w:eastAsia="zh-CN"/>
+              </w:rPr>
+              <w:t>r</w:t>
+            </w:r>
+            <w:r>
+              <w:rPr>
+                <w:rFonts w:ascii="Times New Roman" w:hAnsi="Times New Roman" w:cs="Times New Roman"/>
+                <w:sz w:val="20"/>
+                <w:szCs w:val="20"/>
+                <w:lang w:eastAsia="zh-CN"/>
+              </w:rPr>
+              <w:t>ture</w:t>
             </w:r>
             <w:r>
               <w:rPr>
@@ -19340,7 +19365,7 @@
             <w:pPr>
               <w:ind w:firstLineChars="200" w:firstLine="400"/>
               <w:rPr>
-                <w:rFonts w:ascii="Times New Roman" w:hAnsi="Times New Roman" w:cs="Times New Roman" w:hint="eastAsia"/>
+                <w:rFonts w:ascii="Times New Roman" w:hAnsi="Times New Roman" w:cs="Times New Roman"/>
                 <w:sz w:val="20"/>
                 <w:szCs w:val="20"/>
                 <w:lang w:eastAsia="zh-CN"/>
@@ -19504,16 +19529,7 @@
                   <w:szCs w:val="20"/>
                   <w:lang w:eastAsia="zh-CN"/>
                 </w:rPr>
-                <m:t>L</m:t>
-              </m:r>
-              <m:r>
-                <w:rPr>
-                  <w:rFonts w:ascii="Cambria Math" w:hAnsi="Cambria Math" w:cs="Times New Roman"/>
-                  <w:sz w:val="20"/>
-                  <w:szCs w:val="20"/>
-                  <w:lang w:eastAsia="zh-CN"/>
-                </w:rPr>
-                <m:t xml:space="preserve"> </m:t>
+                <m:t xml:space="preserve">L </m:t>
               </m:r>
             </m:oMath>
             <w:r>
@@ -19904,6 +19920,15 @@
                 <w:szCs w:val="20"/>
                 <w:lang w:eastAsia="zh-CN"/>
               </w:rPr>
+              <w:t>(l,t)</w:t>
+            </w:r>
+            <w:r>
+              <w:rPr>
+                <w:rFonts w:ascii="Times New Roman" w:hAnsi="Times New Roman" w:cs="Times New Roman"/>
+                <w:sz w:val="20"/>
+                <w:szCs w:val="20"/>
+                <w:lang w:eastAsia="zh-CN"/>
+              </w:rPr>
               <w:t xml:space="preserve">&gt;0 and </w:t>
             </w:r>
             <w:r>
@@ -19959,25 +19984,7 @@
                 <w:szCs w:val="20"/>
                 <w:lang w:eastAsia="zh-CN"/>
               </w:rPr>
-              <w:t xml:space="preserve"> </w:t>
-            </w:r>
-            <w:r>
-              <w:rPr>
-                <w:rFonts w:ascii="Times New Roman" w:hAnsi="Times New Roman" w:cs="Times New Roman"/>
-                <w:sz w:val="20"/>
-                <w:szCs w:val="20"/>
-                <w:lang w:eastAsia="zh-CN"/>
-              </w:rPr>
-              <w:t xml:space="preserve">check if </w:t>
-            </w:r>
-            <w:r>
-              <w:rPr>
-                <w:rFonts w:ascii="Times New Roman" w:hAnsi="Times New Roman" w:cs="Times New Roman"/>
-                <w:sz w:val="20"/>
-                <w:szCs w:val="20"/>
-                <w:lang w:eastAsia="zh-CN"/>
-              </w:rPr>
-              <w:t xml:space="preserve">the </w:t>
+              <w:t xml:space="preserve"> check if the </w:t>
             </w:r>
             <w:r>
               <w:rPr>
@@ -20044,16 +20051,7 @@
                 <w:szCs w:val="20"/>
                 <w:lang w:eastAsia="zh-CN"/>
               </w:rPr>
-              <w:t>ag</w:t>
-            </w:r>
-            <w:r>
-              <w:rPr>
-                <w:rFonts w:ascii="Times New Roman" w:hAnsi="Times New Roman" w:cs="Times New Roman"/>
-                <w:sz w:val="20"/>
-                <w:szCs w:val="20"/>
-                <w:lang w:eastAsia="zh-CN"/>
-              </w:rPr>
-              <w:t>ent’</w:t>
+              <w:t>agent’</w:t>
             </w:r>
             <w:r>
               <w:rPr>
@@ -20362,7 +20360,16 @@
                 <w:szCs w:val="20"/>
                 <w:lang w:eastAsia="zh-CN"/>
               </w:rPr>
-              <w:t xml:space="preserve">m </w:t>
+              <w:t>m the e</w:t>
+            </w:r>
+            <w:r>
+              <w:rPr>
+                <w:rFonts w:ascii="Times New Roman" w:hAnsi="Times New Roman" w:cs="Times New Roman" w:hint="eastAsia"/>
+                <w:sz w:val="20"/>
+                <w:szCs w:val="20"/>
+                <w:lang w:eastAsia="zh-CN"/>
+              </w:rPr>
+              <w:t>xit</w:t>
             </w:r>
             <w:r>
               <w:rPr>
@@ -20371,16 +20378,16 @@
                 <w:szCs w:val="20"/>
                 <w:lang w:eastAsia="zh-CN"/>
               </w:rPr>
-              <w:t>the e</w:t>
-            </w:r>
-            <w:r>
-              <w:rPr>
-                <w:rFonts w:ascii="Times New Roman" w:hAnsi="Times New Roman" w:cs="Times New Roman" w:hint="eastAsia"/>
+              <w:t xml:space="preserve"> queue on current link and push them</w:t>
+            </w:r>
+            <w:r>
+              <w:rPr>
+                <w:rFonts w:ascii="Times New Roman" w:hAnsi="Times New Roman" w:cs="Times New Roman"/>
                 <w:sz w:val="20"/>
                 <w:szCs w:val="20"/>
                 <w:lang w:eastAsia="zh-CN"/>
               </w:rPr>
-              <w:t>xit</w:t>
+              <w:t xml:space="preserve"> back into the </w:t>
             </w:r>
             <w:r>
               <w:rPr>
@@ -20389,6 +20396,15 @@
                 <w:szCs w:val="20"/>
                 <w:lang w:eastAsia="zh-CN"/>
               </w:rPr>
+              <w:t>entrance</w:t>
+            </w:r>
+            <w:r>
+              <w:rPr>
+                <w:rFonts w:ascii="Times New Roman" w:hAnsi="Times New Roman" w:cs="Times New Roman"/>
+                <w:sz w:val="20"/>
+                <w:szCs w:val="20"/>
+                <w:lang w:eastAsia="zh-CN"/>
+              </w:rPr>
               <w:t xml:space="preserve"> queue</w:t>
             </w:r>
             <w:r>
@@ -20398,70 +20414,7 @@
                 <w:szCs w:val="20"/>
                 <w:lang w:eastAsia="zh-CN"/>
               </w:rPr>
-              <w:t xml:space="preserve"> on current link</w:t>
-            </w:r>
-            <w:r>
-              <w:rPr>
-                <w:rFonts w:ascii="Times New Roman" w:hAnsi="Times New Roman" w:cs="Times New Roman"/>
-                <w:sz w:val="20"/>
-                <w:szCs w:val="20"/>
-                <w:lang w:eastAsia="zh-CN"/>
-              </w:rPr>
-              <w:t xml:space="preserve"> and push them</w:t>
-            </w:r>
-            <w:r>
-              <w:rPr>
-                <w:rFonts w:ascii="Times New Roman" w:hAnsi="Times New Roman" w:cs="Times New Roman"/>
-                <w:sz w:val="20"/>
-                <w:szCs w:val="20"/>
-                <w:lang w:eastAsia="zh-CN"/>
-              </w:rPr>
-              <w:t xml:space="preserve"> back into the </w:t>
-            </w:r>
-            <w:r>
-              <w:rPr>
-                <w:rFonts w:ascii="Times New Roman" w:hAnsi="Times New Roman" w:cs="Times New Roman"/>
-                <w:sz w:val="20"/>
-                <w:szCs w:val="20"/>
-                <w:lang w:eastAsia="zh-CN"/>
-              </w:rPr>
-              <w:t>entrance</w:t>
-            </w:r>
-            <w:r>
-              <w:rPr>
-                <w:rFonts w:ascii="Times New Roman" w:hAnsi="Times New Roman" w:cs="Times New Roman"/>
-                <w:sz w:val="20"/>
-                <w:szCs w:val="20"/>
-                <w:lang w:eastAsia="zh-CN"/>
-              </w:rPr>
-              <w:t xml:space="preserve"> queue</w:t>
-            </w:r>
-            <w:r>
-              <w:rPr>
-                <w:rFonts w:ascii="Times New Roman" w:hAnsi="Times New Roman" w:cs="Times New Roman"/>
-                <w:sz w:val="20"/>
-                <w:szCs w:val="20"/>
-                <w:lang w:eastAsia="zh-CN"/>
-              </w:rPr>
-              <w:t xml:space="preserve"> on the </w:t>
-            </w:r>
-            <w:r>
-              <w:rPr>
-                <w:rFonts w:ascii="Times New Roman" w:hAnsi="Times New Roman" w:cs="Times New Roman"/>
-                <w:sz w:val="20"/>
-                <w:szCs w:val="20"/>
-                <w:lang w:eastAsia="zh-CN"/>
-              </w:rPr>
-              <w:t xml:space="preserve">next </w:t>
-            </w:r>
-            <w:r>
-              <w:rPr>
-                <w:rFonts w:ascii="Times New Roman" w:hAnsi="Times New Roman" w:cs="Times New Roman"/>
-                <w:sz w:val="20"/>
-                <w:szCs w:val="20"/>
-                <w:lang w:eastAsia="zh-CN"/>
-              </w:rPr>
-              <w:t>link</w:t>
+              <w:t xml:space="preserve"> on the next link</w:t>
             </w:r>
           </w:p>
           <w:p>
@@ -20546,7 +20499,7 @@
           <w:szCs w:val="20"/>
         </w:rPr>
       </w:pPr>
-      <w:bookmarkStart w:id="11" w:name="_Hlk530048413"/>
+      <w:bookmarkStart w:id="10" w:name="_Hlk530048413"/>
       <w:r>
         <w:rPr>
           <w:rFonts w:ascii="Times New Roman" w:hAnsi="Times New Roman" w:cs="Times New Roman"/>
@@ -20621,7 +20574,7 @@
       <m:oMath>
         <m:r>
           <w:rPr>
-            <w:rFonts w:ascii="Cambria Math" w:eastAsia="等线" w:hAnsi="Cambria Math" w:cs="Times New Roman"/>
+            <w:rFonts w:ascii="Cambria Math" w:eastAsia="DengXian" w:hAnsi="Cambria Math" w:cs="Times New Roman"/>
             <w:sz w:val="20"/>
             <w:szCs w:val="20"/>
           </w:rPr>
@@ -20640,7 +20593,7 @@
       <m:oMath>
         <m:r>
           <w:rPr>
-            <w:rFonts w:ascii="Cambria Math" w:eastAsia="等线" w:hAnsi="Cambria Math" w:cs="Times New Roman"/>
+            <w:rFonts w:ascii="Cambria Math" w:eastAsia="DengXian" w:hAnsi="Cambria Math" w:cs="Times New Roman"/>
             <w:sz w:val="20"/>
             <w:szCs w:val="20"/>
           </w:rPr>
@@ -20650,7 +20603,7 @@
           <m:dPr>
             <m:ctrlPr>
               <w:rPr>
-                <w:rFonts w:ascii="Cambria Math" w:eastAsia="等线" w:hAnsi="Cambria Math" w:cs="Times New Roman"/>
+                <w:rFonts w:ascii="Cambria Math" w:eastAsia="DengXian" w:hAnsi="Cambria Math" w:cs="Times New Roman"/>
                 <w:i/>
                 <w:sz w:val="20"/>
                 <w:szCs w:val="20"/>
@@ -20660,7 +20613,7 @@
           <m:e>
             <m:r>
               <w:rPr>
-                <w:rFonts w:ascii="Cambria Math" w:eastAsia="等线" w:hAnsi="Cambria Math" w:cs="Times New Roman"/>
+                <w:rFonts w:ascii="Cambria Math" w:eastAsia="DengXian" w:hAnsi="Cambria Math" w:cs="Times New Roman"/>
                 <w:sz w:val="20"/>
                 <w:szCs w:val="20"/>
               </w:rPr>
@@ -20678,7 +20631,7 @@
         <w:t>, one can use dynamically allocated vectors to store and update the link sequences along their paths.</w:t>
       </w:r>
     </w:p>
-    <w:bookmarkEnd w:id="11"/>
+    <w:bookmarkEnd w:id="10"/>
     <w:p>
       <w:pPr>
         <w:keepNext/>
@@ -20697,17 +20650,17 @@
           <w:sz w:val="20"/>
           <w:szCs w:val="20"/>
         </w:rPr>
-        <w:object w:dxaOrig="9960" w:dyaOrig="6391">
-          <v:shape id="_x0000_i1029" type="#_x0000_t75" style="width:315.5pt;height:202.5pt" o:ole="">
+        <w:object w:dxaOrig="9960" w:dyaOrig="6391" w14:anchorId="4C9A987A">
+          <v:shape id="_x0000_i1026" type="#_x0000_t75" style="width:315.7pt;height:202.6pt" o:ole="">
             <v:imagedata r:id="rId53" o:title=""/>
           </v:shape>
-          <o:OLEObject Type="Embed" ProgID="Visio.Drawing.15" ShapeID="_x0000_i1029" DrawAspect="Content" ObjectID="_1667243172" r:id="rId54"/>
+          <o:OLEObject Type="Embed" ProgID="Visio.Drawing.15" ShapeID="_x0000_i1026" DrawAspect="Content" ObjectID="_1667637442" r:id="rId54"/>
         </w:object>
       </w:r>
     </w:p>
     <w:p>
       <w:pPr>
-        <w:pStyle w:val="aa"/>
+        <w:pStyle w:val="Caption"/>
         <w:spacing w:line="240" w:lineRule="auto"/>
         <w:jc w:val="center"/>
         <w:rPr>
@@ -20747,7 +20700,7 @@
 </file>
 
 <file path=word/endnotes.xml><?xml version="1.0" encoding="utf-8"?>
-<w:endnotes xmlns:wpc="http://schemas.microsoft.com/office/word/2010/wordprocessingCanvas" xmlns:cx="http://schemas.microsoft.com/office/drawing/2014/chartex" xmlns:mc="http://schemas.openxmlformats.org/markup-compatibility/2006" xmlns:o="urn:schemas-microsoft-com:office:office" xmlns:r="http://schemas.openxmlformats.org/officeDocument/2006/relationships" xmlns:m="http://schemas.openxmlformats.org/officeDocument/2006/math" xmlns:v="urn:schemas-microsoft-com:vml" xmlns:wp14="http://schemas.microsoft.com/office/word/2010/wordprocessingDrawing" xmlns:wp="http://schemas.openxmlformats.org/drawingml/2006/wordprocessingDrawing" xmlns:w10="urn:schemas-microsoft-com:office:word" xmlns:w="http://schemas.openxmlformats.org/wordprocessingml/2006/main" xmlns:w14="http://schemas.microsoft.com/office/word/2010/wordml" xmlns:w15="http://schemas.microsoft.com/office/word/2012/wordml" xmlns:w16se="http://schemas.microsoft.com/office/word/2015/wordml/symex" xmlns:wpg="http://schemas.microsoft.com/office/word/2010/wordprocessingGroup" xmlns:wpi="http://schemas.microsoft.com/office/word/2010/wordprocessingInk" xmlns:wne="http://schemas.microsoft.com/office/word/2006/wordml" xmlns:wps="http://schemas.microsoft.com/office/word/2010/wordprocessingShape" mc:Ignorable="w14 w15 w16se wp14">
+<w:endnotes xmlns:wpc="http://schemas.microsoft.com/office/word/2010/wordprocessingCanvas" xmlns:cx="http://schemas.microsoft.com/office/drawing/2014/chartex" xmlns:cx1="http://schemas.microsoft.com/office/drawing/2015/9/8/chartex" xmlns:cx2="http://schemas.microsoft.com/office/drawing/2015/10/21/chartex" xmlns:cx3="http://schemas.microsoft.com/office/drawing/2016/5/9/chartex" xmlns:cx4="http://schemas.microsoft.com/office/drawing/2016/5/10/chartex" xmlns:cx5="http://schemas.microsoft.com/office/drawing/2016/5/11/chartex" xmlns:cx6="http://schemas.microsoft.com/office/drawing/2016/5/12/chartex" xmlns:cx7="http://schemas.microsoft.com/office/drawing/2016/5/13/chartex" xmlns:cx8="http://schemas.microsoft.com/office/drawing/2016/5/14/chartex" xmlns:mc="http://schemas.openxmlformats.org/markup-compatibility/2006" xmlns:aink="http://schemas.microsoft.com/office/drawing/2016/ink" xmlns:am3d="http://schemas.microsoft.com/office/drawing/2017/model3d" xmlns:o="urn:schemas-microsoft-com:office:office" xmlns:r="http://schemas.openxmlformats.org/officeDocument/2006/relationships" xmlns:m="http://schemas.openxmlformats.org/officeDocument/2006/math" xmlns:v="urn:schemas-microsoft-com:vml" xmlns:wp14="http://schemas.microsoft.com/office/word/2010/wordprocessingDrawing" xmlns:wp="http://schemas.openxmlformats.org/drawingml/2006/wordprocessingDrawing" xmlns:w10="urn:schemas-microsoft-com:office:word" xmlns:w="http://schemas.openxmlformats.org/wordprocessingml/2006/main" xmlns:w14="http://schemas.microsoft.com/office/word/2010/wordml" xmlns:w15="http://schemas.microsoft.com/office/word/2012/wordml" xmlns:w16cex="http://schemas.microsoft.com/office/word/2018/wordml/cex" xmlns:w16cid="http://schemas.microsoft.com/office/word/2016/wordml/cid" xmlns:w16="http://schemas.microsoft.com/office/word/2018/wordml" xmlns:w16se="http://schemas.microsoft.com/office/word/2015/wordml/symex" xmlns:wpg="http://schemas.microsoft.com/office/word/2010/wordprocessingGroup" xmlns:wpi="http://schemas.microsoft.com/office/word/2010/wordprocessingInk" xmlns:wne="http://schemas.microsoft.com/office/word/2006/wordml" xmlns:wps="http://schemas.microsoft.com/office/word/2010/wordprocessingShape" mc:Ignorable="w14 w15 w16se w16cid w16 w16cex wp14">
   <w:endnote w:type="separator" w:id="-1">
     <w:p>
       <w:r>
@@ -20766,7 +20719,7 @@
 </file>
 
 <file path=word/footnotes.xml><?xml version="1.0" encoding="utf-8"?>
-<w:footnotes xmlns:wpc="http://schemas.microsoft.com/office/word/2010/wordprocessingCanvas" xmlns:cx="http://schemas.microsoft.com/office/drawing/2014/chartex" xmlns:mc="http://schemas.openxmlformats.org/markup-compatibility/2006" xmlns:o="urn:schemas-microsoft-com:office:office" xmlns:r="http://schemas.openxmlformats.org/officeDocument/2006/relationships" xmlns:m="http://schemas.openxmlformats.org/officeDocument/2006/math" xmlns:v="urn:schemas-microsoft-com:vml" xmlns:wp14="http://schemas.microsoft.com/office/word/2010/wordprocessingDrawing" xmlns:wp="http://schemas.openxmlformats.org/drawingml/2006/wordprocessingDrawing" xmlns:w10="urn:schemas-microsoft-com:office:word" xmlns:w="http://schemas.openxmlformats.org/wordprocessingml/2006/main" xmlns:w14="http://schemas.microsoft.com/office/word/2010/wordml" xmlns:w15="http://schemas.microsoft.com/office/word/2012/wordml" xmlns:w16se="http://schemas.microsoft.com/office/word/2015/wordml/symex" xmlns:wpg="http://schemas.microsoft.com/office/word/2010/wordprocessingGroup" xmlns:wpi="http://schemas.microsoft.com/office/word/2010/wordprocessingInk" xmlns:wne="http://schemas.microsoft.com/office/word/2006/wordml" xmlns:wps="http://schemas.microsoft.com/office/word/2010/wordprocessingShape" mc:Ignorable="w14 w15 w16se wp14">
+<w:footnotes xmlns:wpc="http://schemas.microsoft.com/office/word/2010/wordprocessingCanvas" xmlns:cx="http://schemas.microsoft.com/office/drawing/2014/chartex" xmlns:cx1="http://schemas.microsoft.com/office/drawing/2015/9/8/chartex" xmlns:cx2="http://schemas.microsoft.com/office/drawing/2015/10/21/chartex" xmlns:cx3="http://schemas.microsoft.com/office/drawing/2016/5/9/chartex" xmlns:cx4="http://schemas.microsoft.com/office/drawing/2016/5/10/chartex" xmlns:cx5="http://schemas.microsoft.com/office/drawing/2016/5/11/chartex" xmlns:cx6="http://schemas.microsoft.com/office/drawing/2016/5/12/chartex" xmlns:cx7="http://schemas.microsoft.com/office/drawing/2016/5/13/chartex" xmlns:cx8="http://schemas.microsoft.com/office/drawing/2016/5/14/chartex" xmlns:mc="http://schemas.openxmlformats.org/markup-compatibility/2006" xmlns:aink="http://schemas.microsoft.com/office/drawing/2016/ink" xmlns:am3d="http://schemas.microsoft.com/office/drawing/2017/model3d" xmlns:o="urn:schemas-microsoft-com:office:office" xmlns:r="http://schemas.openxmlformats.org/officeDocument/2006/relationships" xmlns:m="http://schemas.openxmlformats.org/officeDocument/2006/math" xmlns:v="urn:schemas-microsoft-com:vml" xmlns:wp14="http://schemas.microsoft.com/office/word/2010/wordprocessingDrawing" xmlns:wp="http://schemas.openxmlformats.org/drawingml/2006/wordprocessingDrawing" xmlns:w10="urn:schemas-microsoft-com:office:word" xmlns:w="http://schemas.openxmlformats.org/wordprocessingml/2006/main" xmlns:w14="http://schemas.microsoft.com/office/word/2010/wordml" xmlns:w15="http://schemas.microsoft.com/office/word/2012/wordml" xmlns:w16cex="http://schemas.microsoft.com/office/word/2018/wordml/cex" xmlns:w16cid="http://schemas.microsoft.com/office/word/2016/wordml/cid" xmlns:w16="http://schemas.microsoft.com/office/word/2018/wordml" xmlns:w16se="http://schemas.microsoft.com/office/word/2015/wordml/symex" xmlns:wpg="http://schemas.microsoft.com/office/word/2010/wordprocessingGroup" xmlns:wpi="http://schemas.microsoft.com/office/word/2010/wordprocessingInk" xmlns:wne="http://schemas.microsoft.com/office/word/2006/wordml" xmlns:wps="http://schemas.microsoft.com/office/word/2010/wordprocessingShape" mc:Ignorable="w14 w15 w16se w16cid w16 w16cex wp14">
   <w:footnote w:type="separator" w:id="-1">
     <w:p>
       <w:r>
@@ -20785,7 +20738,7 @@
 </file>
 
 <file path=word/numbering.xml><?xml version="1.0" encoding="utf-8"?>
-<w:numbering xmlns:wpc="http://schemas.microsoft.com/office/word/2010/wordprocessingCanvas" xmlns:cx="http://schemas.microsoft.com/office/drawing/2014/chartex" xmlns:mc="http://schemas.openxmlformats.org/markup-compatibility/2006" xmlns:o="urn:schemas-microsoft-com:office:office" xmlns:r="http://schemas.openxmlformats.org/officeDocument/2006/relationships" xmlns:m="http://schemas.openxmlformats.org/officeDocument/2006/math" xmlns:v="urn:schemas-microsoft-com:vml" xmlns:wp14="http://schemas.microsoft.com/office/word/2010/wordprocessingDrawing" xmlns:wp="http://schemas.openxmlformats.org/drawingml/2006/wordprocessingDrawing" xmlns:w10="urn:schemas-microsoft-com:office:word" xmlns:w="http://schemas.openxmlformats.org/wordprocessingml/2006/main" xmlns:w14="http://schemas.microsoft.com/office/word/2010/wordml" xmlns:w15="http://schemas.microsoft.com/office/word/2012/wordml" xmlns:w16se="http://schemas.microsoft.com/office/word/2015/wordml/symex" xmlns:wpg="http://schemas.microsoft.com/office/word/2010/wordprocessingGroup" xmlns:wpi="http://schemas.microsoft.com/office/word/2010/wordprocessingInk" xmlns:wne="http://schemas.microsoft.com/office/word/2006/wordml" xmlns:wps="http://schemas.microsoft.com/office/word/2010/wordprocessingShape" mc:Ignorable="w14 w15 w16se wp14">
+<w:numbering xmlns:wpc="http://schemas.microsoft.com/office/word/2010/wordprocessingCanvas" xmlns:cx="http://schemas.microsoft.com/office/drawing/2014/chartex" xmlns:cx1="http://schemas.microsoft.com/office/drawing/2015/9/8/chartex" xmlns:cx2="http://schemas.microsoft.com/office/drawing/2015/10/21/chartex" xmlns:cx3="http://schemas.microsoft.com/office/drawing/2016/5/9/chartex" xmlns:cx4="http://schemas.microsoft.com/office/drawing/2016/5/10/chartex" xmlns:cx5="http://schemas.microsoft.com/office/drawing/2016/5/11/chartex" xmlns:cx6="http://schemas.microsoft.com/office/drawing/2016/5/12/chartex" xmlns:cx7="http://schemas.microsoft.com/office/drawing/2016/5/13/chartex" xmlns:cx8="http://schemas.microsoft.com/office/drawing/2016/5/14/chartex" xmlns:mc="http://schemas.openxmlformats.org/markup-compatibility/2006" xmlns:aink="http://schemas.microsoft.com/office/drawing/2016/ink" xmlns:am3d="http://schemas.microsoft.com/office/drawing/2017/model3d" xmlns:o="urn:schemas-microsoft-com:office:office" xmlns:r="http://schemas.openxmlformats.org/officeDocument/2006/relationships" xmlns:m="http://schemas.openxmlformats.org/officeDocument/2006/math" xmlns:v="urn:schemas-microsoft-com:vml" xmlns:wp14="http://schemas.microsoft.com/office/word/2010/wordprocessingDrawing" xmlns:wp="http://schemas.openxmlformats.org/drawingml/2006/wordprocessingDrawing" xmlns:w10="urn:schemas-microsoft-com:office:word" xmlns:w="http://schemas.openxmlformats.org/wordprocessingml/2006/main" xmlns:w14="http://schemas.microsoft.com/office/word/2010/wordml" xmlns:w15="http://schemas.microsoft.com/office/word/2012/wordml" xmlns:w16cex="http://schemas.microsoft.com/office/word/2018/wordml/cex" xmlns:w16cid="http://schemas.microsoft.com/office/word/2016/wordml/cid" xmlns:w16="http://schemas.microsoft.com/office/word/2018/wordml" xmlns:w16se="http://schemas.microsoft.com/office/word/2015/wordml/symex" xmlns:wpg="http://schemas.microsoft.com/office/word/2010/wordprocessingGroup" xmlns:wpi="http://schemas.microsoft.com/office/word/2010/wordprocessingInk" xmlns:wne="http://schemas.microsoft.com/office/word/2006/wordml" xmlns:wps="http://schemas.microsoft.com/office/word/2010/wordprocessingShape" mc:Ignorable="w14 w15 w16se w16cid w16 w16cex wp14">
   <w:abstractNum w:abstractNumId="0" w15:restartNumberingAfterBreak="0">
     <w:nsid w:val="044F7A3C"/>
     <w:multiLevelType w:val="hybridMultilevel"/>
@@ -21587,7 +21540,7 @@
 </file>
 
 <file path=word/styles.xml><?xml version="1.0" encoding="utf-8"?>
-<w:styles xmlns:mc="http://schemas.openxmlformats.org/markup-compatibility/2006" xmlns:r="http://schemas.openxmlformats.org/officeDocument/2006/relationships" xmlns:w="http://schemas.openxmlformats.org/wordprocessingml/2006/main" xmlns:w14="http://schemas.microsoft.com/office/word/2010/wordml" xmlns:w15="http://schemas.microsoft.com/office/word/2012/wordml" xmlns:w16se="http://schemas.microsoft.com/office/word/2015/wordml/symex" mc:Ignorable="w14 w15 w16se">
+<w:styles xmlns:mc="http://schemas.openxmlformats.org/markup-compatibility/2006" xmlns:r="http://schemas.openxmlformats.org/officeDocument/2006/relationships" xmlns:w="http://schemas.openxmlformats.org/wordprocessingml/2006/main" xmlns:w14="http://schemas.microsoft.com/office/word/2010/wordml" xmlns:w15="http://schemas.microsoft.com/office/word/2012/wordml" xmlns:w16cex="http://schemas.microsoft.com/office/word/2018/wordml/cex" xmlns:w16cid="http://schemas.microsoft.com/office/word/2016/wordml/cid" xmlns:w16="http://schemas.microsoft.com/office/word/2018/wordml" xmlns:w16se="http://schemas.microsoft.com/office/word/2015/wordml/symex" mc:Ignorable="w14 w15 w16se w16cid w16 w16cex">
   <w:docDefaults>
     <w:rPrDefault>
       <w:rPr>
@@ -21600,7 +21553,7 @@
     </w:rPrDefault>
     <w:pPrDefault/>
   </w:docDefaults>
-  <w:latentStyles w:defLockedState="0" w:defUIPriority="99" w:defSemiHidden="0" w:defUnhideWhenUsed="0" w:defQFormat="0" w:count="371">
+  <w:latentStyles w:defLockedState="0" w:defUIPriority="99" w:defSemiHidden="0" w:defUnhideWhenUsed="0" w:defQFormat="0" w:count="376">
     <w:lsdException w:name="Normal" w:uiPriority="0" w:qFormat="1"/>
     <w:lsdException w:name="heading 1" w:uiPriority="9" w:qFormat="1"/>
     <w:lsdException w:name="heading 2" w:semiHidden="1" w:uiPriority="9" w:unhideWhenUsed="1" w:qFormat="1"/>
@@ -21706,7 +21659,6 @@
     <w:lsdException w:name="HTML Sample" w:semiHidden="1" w:unhideWhenUsed="1"/>
     <w:lsdException w:name="HTML Typewriter" w:semiHidden="1" w:unhideWhenUsed="1"/>
     <w:lsdException w:name="HTML Variable" w:semiHidden="1" w:unhideWhenUsed="1"/>
-    <w:lsdException w:name="Normal Table" w:semiHidden="1" w:unhideWhenUsed="1"/>
     <w:lsdException w:name="annotation subject" w:semiHidden="1" w:unhideWhenUsed="1"/>
     <w:lsdException w:name="No List" w:semiHidden="1" w:unhideWhenUsed="1"/>
     <w:lsdException w:name="Outline List 1" w:semiHidden="1" w:unhideWhenUsed="1"/>
@@ -21749,11 +21701,8 @@
     <w:lsdException w:name="Table Contemporary" w:semiHidden="1" w:unhideWhenUsed="1"/>
     <w:lsdException w:name="Table Elegant" w:semiHidden="1" w:unhideWhenUsed="1"/>
     <w:lsdException w:name="Table Professional" w:semiHidden="1" w:unhideWhenUsed="1"/>
-    <w:lsdException w:name="Table Subtle 1" w:semiHidden="1" w:unhideWhenUsed="1"/>
     <w:lsdException w:name="Table Subtle 2" w:semiHidden="1" w:unhideWhenUsed="1"/>
     <w:lsdException w:name="Table Web 1" w:semiHidden="1" w:unhideWhenUsed="1"/>
-    <w:lsdException w:name="Table Web 2" w:semiHidden="1" w:unhideWhenUsed="1"/>
-    <w:lsdException w:name="Table Web 3" w:semiHidden="1" w:unhideWhenUsed="1"/>
     <w:lsdException w:name="Balloon Text" w:semiHidden="1" w:unhideWhenUsed="1"/>
     <w:lsdException w:name="Table Grid" w:uiPriority="59"/>
     <w:lsdException w:name="Table Theme" w:semiHidden="1" w:unhideWhenUsed="1"/>
@@ -21972,8 +21921,13 @@
     <w:lsdException w:name="List Table 5 Dark Accent 6" w:uiPriority="50"/>
     <w:lsdException w:name="List Table 6 Colorful Accent 6" w:uiPriority="51"/>
     <w:lsdException w:name="List Table 7 Colorful Accent 6" w:uiPriority="52"/>
+    <w:lsdException w:name="Mention" w:semiHidden="1" w:unhideWhenUsed="1"/>
+    <w:lsdException w:name="Smart Hyperlink" w:semiHidden="1" w:unhideWhenUsed="1"/>
+    <w:lsdException w:name="Hashtag" w:semiHidden="1" w:unhideWhenUsed="1"/>
+    <w:lsdException w:name="Unresolved Mention" w:semiHidden="1" w:unhideWhenUsed="1"/>
+    <w:lsdException w:name="Smart Link" w:semiHidden="1" w:unhideWhenUsed="1"/>
   </w:latentStyles>
-  <w:style w:type="paragraph" w:default="1" w:styleId="a">
+  <w:style w:type="paragraph" w:default="1" w:styleId="Normal">
     <w:name w:val="Normal"/>
     <w:qFormat/>
     <w:pPr>
@@ -21981,11 +21935,11 @@
       <w:jc w:val="both"/>
     </w:pPr>
   </w:style>
-  <w:style w:type="paragraph" w:styleId="1">
+  <w:style w:type="paragraph" w:styleId="Heading1">
     <w:name w:val="heading 1"/>
-    <w:basedOn w:val="a"/>
-    <w:next w:val="a"/>
-    <w:link w:val="10"/>
+    <w:basedOn w:val="Normal"/>
+    <w:next w:val="Normal"/>
+    <w:link w:val="Heading1Char"/>
     <w:uiPriority w:val="9"/>
     <w:qFormat/>
     <w:rsid w:val="007B6AFF"/>
@@ -22003,11 +21957,11 @@
       <w:szCs w:val="44"/>
     </w:rPr>
   </w:style>
-  <w:style w:type="paragraph" w:styleId="2">
+  <w:style w:type="paragraph" w:styleId="Heading2">
     <w:name w:val="heading 2"/>
-    <w:basedOn w:val="a"/>
-    <w:next w:val="a"/>
-    <w:link w:val="20"/>
+    <w:basedOn w:val="Normal"/>
+    <w:next w:val="Normal"/>
+    <w:link w:val="Heading2Char"/>
     <w:uiPriority w:val="9"/>
     <w:unhideWhenUsed/>
     <w:qFormat/>
@@ -22026,13 +21980,13 @@
       <w:szCs w:val="32"/>
     </w:rPr>
   </w:style>
-  <w:style w:type="character" w:default="1" w:styleId="a0">
+  <w:style w:type="character" w:default="1" w:styleId="DefaultParagraphFont">
     <w:name w:val="Default Paragraph Font"/>
     <w:uiPriority w:val="1"/>
     <w:semiHidden/>
     <w:unhideWhenUsed/>
   </w:style>
-  <w:style w:type="table" w:default="1" w:styleId="a1">
+  <w:style w:type="table" w:default="1" w:styleId="TableNormal">
     <w:name w:val="Normal Table"/>
     <w:uiPriority w:val="99"/>
     <w:semiHidden/>
@@ -22047,16 +22001,16 @@
       </w:tblCellMar>
     </w:tblPr>
   </w:style>
-  <w:style w:type="numbering" w:default="1" w:styleId="a2">
+  <w:style w:type="numbering" w:default="1" w:styleId="NoList">
     <w:name w:val="No List"/>
     <w:uiPriority w:val="99"/>
     <w:semiHidden/>
     <w:unhideWhenUsed/>
   </w:style>
-  <w:style w:type="paragraph" w:styleId="a3">
+  <w:style w:type="paragraph" w:styleId="Header">
     <w:name w:val="header"/>
-    <w:basedOn w:val="a"/>
-    <w:link w:val="a4"/>
+    <w:basedOn w:val="Normal"/>
+    <w:link w:val="HeaderChar"/>
     <w:uiPriority w:val="99"/>
     <w:unhideWhenUsed/>
     <w:rsid w:val="007B6AFF"/>
@@ -22076,10 +22030,10 @@
       <w:szCs w:val="18"/>
     </w:rPr>
   </w:style>
-  <w:style w:type="character" w:customStyle="1" w:styleId="a4">
-    <w:name w:val="页眉 字符"/>
-    <w:basedOn w:val="a0"/>
-    <w:link w:val="a3"/>
+  <w:style w:type="character" w:customStyle="1" w:styleId="HeaderChar">
+    <w:name w:val="Header Char"/>
+    <w:basedOn w:val="DefaultParagraphFont"/>
+    <w:link w:val="Header"/>
     <w:uiPriority w:val="99"/>
     <w:rsid w:val="007B6AFF"/>
     <w:rPr>
@@ -22087,10 +22041,10 @@
       <w:szCs w:val="18"/>
     </w:rPr>
   </w:style>
-  <w:style w:type="paragraph" w:styleId="a5">
+  <w:style w:type="paragraph" w:styleId="Footer">
     <w:name w:val="footer"/>
-    <w:basedOn w:val="a"/>
-    <w:link w:val="a6"/>
+    <w:basedOn w:val="Normal"/>
+    <w:link w:val="FooterChar"/>
     <w:uiPriority w:val="99"/>
     <w:unhideWhenUsed/>
     <w:rsid w:val="007B6AFF"/>
@@ -22107,10 +22061,10 @@
       <w:szCs w:val="18"/>
     </w:rPr>
   </w:style>
-  <w:style w:type="character" w:customStyle="1" w:styleId="a6">
-    <w:name w:val="页脚 字符"/>
-    <w:basedOn w:val="a0"/>
-    <w:link w:val="a5"/>
+  <w:style w:type="character" w:customStyle="1" w:styleId="FooterChar">
+    <w:name w:val="Footer Char"/>
+    <w:basedOn w:val="DefaultParagraphFont"/>
+    <w:link w:val="Footer"/>
     <w:uiPriority w:val="99"/>
     <w:rsid w:val="007B6AFF"/>
     <w:rPr>
@@ -22118,10 +22072,10 @@
       <w:szCs w:val="18"/>
     </w:rPr>
   </w:style>
-  <w:style w:type="character" w:customStyle="1" w:styleId="10">
-    <w:name w:val="标题 1 字符"/>
-    <w:basedOn w:val="a0"/>
-    <w:link w:val="1"/>
+  <w:style w:type="character" w:customStyle="1" w:styleId="Heading1Char">
+    <w:name w:val="Heading 1 Char"/>
+    <w:basedOn w:val="DefaultParagraphFont"/>
+    <w:link w:val="Heading1"/>
     <w:uiPriority w:val="9"/>
     <w:qFormat/>
     <w:rsid w:val="007B6AFF"/>
@@ -22133,9 +22087,9 @@
       <w:szCs w:val="44"/>
     </w:rPr>
   </w:style>
-  <w:style w:type="character" w:styleId="a7">
+  <w:style w:type="character" w:styleId="Hyperlink">
     <w:name w:val="Hyperlink"/>
-    <w:basedOn w:val="a0"/>
+    <w:basedOn w:val="DefaultParagraphFont"/>
     <w:uiPriority w:val="99"/>
     <w:unhideWhenUsed/>
     <w:rsid w:val="002E4F32"/>
@@ -22144,7 +22098,7 @@
       <w:u w:val="single"/>
     </w:rPr>
   </w:style>
-  <w:style w:type="character" w:styleId="a8">
+  <w:style w:type="character" w:styleId="IntenseEmphasis">
     <w:name w:val="Intense Emphasis"/>
     <w:uiPriority w:val="21"/>
     <w:qFormat/>
@@ -22156,10 +22110,10 @@
       <w:szCs w:val="20"/>
     </w:rPr>
   </w:style>
-  <w:style w:type="character" w:customStyle="1" w:styleId="20">
-    <w:name w:val="标题 2 字符"/>
-    <w:basedOn w:val="a0"/>
-    <w:link w:val="2"/>
+  <w:style w:type="character" w:customStyle="1" w:styleId="Heading2Char">
+    <w:name w:val="Heading 2 Char"/>
+    <w:basedOn w:val="DefaultParagraphFont"/>
+    <w:link w:val="Heading2"/>
     <w:uiPriority w:val="9"/>
     <w:qFormat/>
     <w:rsid w:val="00E71B56"/>
@@ -22171,9 +22125,9 @@
       <w:szCs w:val="32"/>
     </w:rPr>
   </w:style>
-  <w:style w:type="table" w:styleId="a9">
+  <w:style w:type="table" w:styleId="TableGrid">
     <w:name w:val="Table Grid"/>
-    <w:basedOn w:val="a1"/>
+    <w:basedOn w:val="TableNormal"/>
     <w:uiPriority w:val="59"/>
     <w:rsid w:val="007F00D0"/>
     <w:rPr>
@@ -22193,10 +22147,10 @@
       </w:tblBorders>
     </w:tblPr>
   </w:style>
-  <w:style w:type="paragraph" w:styleId="aa">
+  <w:style w:type="paragraph" w:styleId="Caption">
     <w:name w:val="caption"/>
-    <w:basedOn w:val="a"/>
-    <w:next w:val="a"/>
+    <w:basedOn w:val="Normal"/>
+    <w:next w:val="Normal"/>
     <w:uiPriority w:val="35"/>
     <w:unhideWhenUsed/>
     <w:qFormat/>
@@ -22207,15 +22161,15 @@
       <w:jc w:val="left"/>
     </w:pPr>
     <w:rPr>
-      <w:rFonts w:asciiTheme="majorHAnsi" w:eastAsia="黑体" w:hAnsiTheme="majorHAnsi" w:cstheme="majorBidi"/>
+      <w:rFonts w:asciiTheme="majorHAnsi" w:eastAsia="SimHei" w:hAnsiTheme="majorHAnsi" w:cstheme="majorBidi"/>
       <w:kern w:val="0"/>
       <w:sz w:val="20"/>
       <w:szCs w:val="20"/>
     </w:rPr>
   </w:style>
-  <w:style w:type="character" w:styleId="ab">
+  <w:style w:type="character" w:styleId="PlaceholderText">
     <w:name w:val="Placeholder Text"/>
-    <w:basedOn w:val="a0"/>
+    <w:basedOn w:val="DefaultParagraphFont"/>
     <w:uiPriority w:val="99"/>
     <w:semiHidden/>
     <w:rsid w:val="000965BB"/>

</xml_diff>